<commit_message>
* TControl measures 3 sns
</commit_message>
<xml_diff>
--- a/Docs/Проект ControlTree.docx
+++ b/Docs/Проект ControlTree.docx
@@ -937,21 +937,7 @@
                 <w:rStyle w:val="Hyperlink"/>
                 <w:noProof/>
               </w:rPr>
-              <w:t>A</w:t>
-            </w:r>
-            <w:r>
-              <w:rPr>
-                <w:rStyle w:val="Hyperlink"/>
-                <w:noProof/>
-              </w:rPr>
-              <w:t>D</w:t>
-            </w:r>
-            <w:r>
-              <w:rPr>
-                <w:rStyle w:val="Hyperlink"/>
-                <w:noProof/>
-              </w:rPr>
-              <w:t>F</w:t>
+              <w:t>ADF</w:t>
             </w:r>
             <w:r>
               <w:rPr>
@@ -4593,7 +4579,7 @@
       <w:pPr>
         <w:rPr>
           <w:rFonts w:ascii="Georgia" w:eastAsia="Georgia" w:hAnsi="Georgia" w:cs="Georgia"/>
-          <w:lang w:val="ru-RU"/>
+          <w:lang w:val="en-US"/>
         </w:rPr>
       </w:pPr>
       <w:r>
@@ -4613,7 +4599,7 @@
       <w:r>
         <w:rPr>
           <w:rFonts w:ascii="Georgia" w:eastAsia="Georgia" w:hAnsi="Georgia" w:cs="Georgia"/>
-          <w:lang w:val="ru-RU"/>
+          <w:lang w:val="en-US"/>
         </w:rPr>
         <w:t xml:space="preserve"> = 0;</w:t>
       </w:r>
@@ -4622,13 +4608,13 @@
       <w:pPr>
         <w:rPr>
           <w:rFonts w:ascii="Georgia" w:eastAsia="Georgia" w:hAnsi="Georgia" w:cs="Georgia"/>
-          <w:lang w:val="ru-RU"/>
+          <w:lang w:val="en-US"/>
         </w:rPr>
       </w:pPr>
       <w:r>
         <w:rPr>
           <w:rFonts w:ascii="Georgia" w:eastAsia="Georgia" w:hAnsi="Georgia" w:cs="Georgia"/>
-          <w:lang w:val="ru-RU"/>
+          <w:lang w:val="en-US"/>
         </w:rPr>
         <w:t xml:space="preserve">            </w:t>
       </w:r>
@@ -4643,7 +4629,7 @@
       <w:r>
         <w:rPr>
           <w:rFonts w:ascii="Georgia" w:eastAsia="Georgia" w:hAnsi="Georgia" w:cs="Georgia"/>
-          <w:lang w:val="ru-RU"/>
+          <w:lang w:val="en-US"/>
         </w:rPr>
         <w:t>("\</w:t>
       </w:r>
@@ -4656,7 +4642,7 @@
       <w:r>
         <w:rPr>
           <w:rFonts w:ascii="Georgia" w:eastAsia="Georgia" w:hAnsi="Georgia" w:cs="Georgia"/>
-          <w:lang w:val="ru-RU"/>
+          <w:lang w:val="en-US"/>
         </w:rPr>
         <w:t>");</w:t>
       </w:r>
@@ -4671,7 +4657,7 @@
       <w:r>
         <w:rPr>
           <w:rFonts w:ascii="Georgia" w:eastAsia="Georgia" w:hAnsi="Georgia" w:cs="Georgia"/>
-          <w:lang w:val="ru-RU"/>
+          <w:lang w:val="en-US"/>
         </w:rPr>
         <w:t xml:space="preserve">        </w:t>
       </w:r>
@@ -8808,6 +8794,234 @@
           <w:lang w:val="ru-RU"/>
         </w:rPr>
         <w:t>.</w:t>
+      </w:r>
+    </w:p>
+    <w:p>
+      <w:pPr>
+        <w:rPr>
+          <w:lang w:val="ru-RU"/>
+        </w:rPr>
+      </w:pPr>
+      <w:r>
+        <w:rPr>
+          <w:lang w:val="ru-RU"/>
+        </w:rPr>
+        <w:t xml:space="preserve">Для устройств с </w:t>
+      </w:r>
+      <w:proofErr w:type="spellStart"/>
+      <w:r>
+        <w:rPr>
+          <w:lang w:val="ru-RU"/>
+        </w:rPr>
+        <w:t>термостатированием</w:t>
+      </w:r>
+      <w:proofErr w:type="spellEnd"/>
+      <w:r>
+        <w:rPr>
+          <w:lang w:val="ru-RU"/>
+        </w:rPr>
+        <w:t xml:space="preserve"> (</w:t>
+      </w:r>
+      <w:r>
+        <w:rPr>
+          <w:lang w:val="en-US"/>
+        </w:rPr>
+        <w:t>LNA</w:t>
+      </w:r>
+      <w:r>
+        <w:rPr>
+          <w:lang w:val="ru-RU"/>
+        </w:rPr>
+        <w:t xml:space="preserve"> </w:t>
+      </w:r>
+      <w:r>
+        <w:rPr>
+          <w:lang w:val="ru-RU"/>
+        </w:rPr>
+        <w:t xml:space="preserve">и </w:t>
+      </w:r>
+      <w:r>
+        <w:rPr>
+          <w:lang w:val="en-US"/>
+        </w:rPr>
+        <w:t>Triplexer</w:t>
+      </w:r>
+      <w:r>
+        <w:rPr>
+          <w:lang w:val="ru-RU"/>
+        </w:rPr>
+        <w:t xml:space="preserve">) </w:t>
+      </w:r>
+      <w:r>
+        <w:rPr>
+          <w:lang w:val="ru-RU"/>
+        </w:rPr>
+        <w:t>выдаётся следующая информация:</w:t>
+      </w:r>
+    </w:p>
+    <w:p>
+      <w:pPr>
+        <w:rPr>
+          <w:lang w:val="ru-RU"/>
+        </w:rPr>
+      </w:pPr>
+      <w:r>
+        <w:rPr>
+          <w:lang w:val="en-US"/>
+        </w:rPr>
+        <w:t>t</w:t>
+      </w:r>
+      <w:r>
+        <w:rPr>
+          <w:lang w:val="ru-RU"/>
+        </w:rPr>
+        <w:t>=&lt;</w:t>
+      </w:r>
+      <w:r>
+        <w:rPr>
+          <w:lang w:val="ru-RU"/>
+        </w:rPr>
+        <w:t>усреднённая температура</w:t>
+      </w:r>
+      <w:r>
+        <w:rPr>
+          <w:lang w:val="ru-RU"/>
+        </w:rPr>
+        <w:t xml:space="preserve">&gt; </w:t>
+      </w:r>
+      <w:proofErr w:type="spellStart"/>
+      <w:r>
+        <w:rPr>
+          <w:lang w:val="en-US"/>
+        </w:rPr>
+        <w:t>TStating</w:t>
+      </w:r>
+      <w:proofErr w:type="spellEnd"/>
+      <w:r>
+        <w:rPr>
+          <w:lang w:val="ru-RU"/>
+        </w:rPr>
+        <w:t xml:space="preserve">=&lt;0 </w:t>
+      </w:r>
+      <w:r>
+        <w:rPr>
+          <w:lang w:val="ru-RU"/>
+        </w:rPr>
+        <w:t>или 1</w:t>
+      </w:r>
+      <w:r>
+        <w:rPr>
+          <w:lang w:val="ru-RU"/>
+        </w:rPr>
+        <w:t xml:space="preserve">&gt; </w:t>
+      </w:r>
+      <w:r>
+        <w:rPr>
+          <w:lang w:val="en-US"/>
+        </w:rPr>
+        <w:t>t</w:t>
+      </w:r>
+      <w:r>
+        <w:rPr>
+          <w:lang w:val="ru-RU"/>
+        </w:rPr>
+        <w:t>1=&lt;</w:t>
+      </w:r>
+      <w:r>
+        <w:rPr>
+          <w:lang w:val="ru-RU"/>
+        </w:rPr>
+        <w:t xml:space="preserve">температура датчика или </w:t>
+      </w:r>
+      <w:r>
+        <w:rPr>
+          <w:lang w:val="en-US"/>
+        </w:rPr>
+        <w:t>err</w:t>
+      </w:r>
+      <w:r>
+        <w:rPr>
+          <w:lang w:val="ru-RU"/>
+        </w:rPr>
+        <w:t xml:space="preserve">&gt; </w:t>
+      </w:r>
+      <w:r>
+        <w:rPr>
+          <w:lang w:val="en-US"/>
+        </w:rPr>
+        <w:t>t</w:t>
+      </w:r>
+      <w:r>
+        <w:rPr>
+          <w:lang w:val="ru-RU"/>
+        </w:rPr>
+        <w:t>2</w:t>
+      </w:r>
+      <w:r>
+        <w:rPr>
+          <w:lang w:val="ru-RU"/>
+        </w:rPr>
+        <w:t>=&lt;</w:t>
+      </w:r>
+      <w:r>
+        <w:rPr>
+          <w:lang w:val="ru-RU"/>
+        </w:rPr>
+        <w:t xml:space="preserve">температура датчика или </w:t>
+      </w:r>
+      <w:r>
+        <w:rPr>
+          <w:lang w:val="en-US"/>
+        </w:rPr>
+        <w:t>err</w:t>
+      </w:r>
+      <w:r>
+        <w:rPr>
+          <w:lang w:val="ru-RU"/>
+        </w:rPr>
+        <w:t>&gt;</w:t>
+      </w:r>
+      <w:r>
+        <w:rPr>
+          <w:lang w:val="ru-RU"/>
+        </w:rPr>
+        <w:t xml:space="preserve"> </w:t>
+      </w:r>
+      <w:r>
+        <w:rPr>
+          <w:lang w:val="en-US"/>
+        </w:rPr>
+        <w:t>t</w:t>
+      </w:r>
+      <w:r>
+        <w:rPr>
+          <w:lang w:val="en-US"/>
+        </w:rPr>
+        <w:t>3</w:t>
+      </w:r>
+      <w:r>
+        <w:rPr>
+          <w:lang w:val="ru-RU"/>
+        </w:rPr>
+        <w:t>=&lt;</w:t>
+      </w:r>
+      <w:r>
+        <w:rPr>
+          <w:lang w:val="ru-RU"/>
+        </w:rPr>
+        <w:t xml:space="preserve">температура датчика или </w:t>
+      </w:r>
+      <w:r>
+        <w:rPr>
+          <w:lang w:val="en-US"/>
+        </w:rPr>
+        <w:t>err</w:t>
+      </w:r>
+      <w:r>
+        <w:rPr>
+          <w:lang w:val="ru-RU"/>
+        </w:rPr>
+        <w:t>&gt;</w:t>
       </w:r>
     </w:p>
     <w:p>
@@ -14459,27 +14673,7 @@
         <w:rPr>
           <w:lang w:val="ru-RU"/>
         </w:rPr>
-        <w:t xml:space="preserve">821) и </w:t>
-      </w:r>
-      <w:proofErr w:type="spellStart"/>
-      <w:r>
-        <w:t>KuKonv</w:t>
-      </w:r>
-      <w:proofErr w:type="spellEnd"/>
-      <w:r>
-        <w:rPr>
-          <w:lang w:val="ru-RU"/>
-        </w:rPr>
-        <w:t xml:space="preserve"> (</w:t>
-      </w:r>
-      <w:r>
-        <w:t>ADF</w:t>
-      </w:r>
-      <w:r>
-        <w:rPr>
-          <w:lang w:val="ru-RU"/>
-        </w:rPr>
-        <w:t>5356)</w:t>
+        <w:t xml:space="preserve">821) </w:t>
       </w:r>
       <w:bookmarkEnd w:id="49"/>
     </w:p>
@@ -15157,6 +15351,629 @@
       <w:bookmarkStart w:id="50" w:name="_fgzr2pw59tgp" w:colFirst="0" w:colLast="0"/>
       <w:bookmarkStart w:id="51" w:name="_Toc42433429"/>
       <w:bookmarkEnd w:id="50"/>
+      <w:r>
+        <w:rPr>
+          <w:lang w:val="ru-RU"/>
+        </w:rPr>
+        <w:t xml:space="preserve">Управление </w:t>
+      </w:r>
+      <w:proofErr w:type="spellStart"/>
+      <w:r>
+        <w:t>KuKonv</w:t>
+      </w:r>
+      <w:proofErr w:type="spellEnd"/>
+      <w:r>
+        <w:rPr>
+          <w:lang w:val="ru-RU"/>
+        </w:rPr>
+        <w:t xml:space="preserve"> (</w:t>
+      </w:r>
+      <w:r>
+        <w:t>ADF</w:t>
+      </w:r>
+      <w:r>
+        <w:rPr>
+          <w:lang w:val="ru-RU"/>
+        </w:rPr>
+        <w:t>5356)</w:t>
+      </w:r>
+    </w:p>
+    <w:p>
+      <w:pPr>
+        <w:rPr>
+          <w:lang w:val="ru-RU"/>
+        </w:rPr>
+      </w:pPr>
+      <w:r>
+        <w:rPr>
+          <w:lang w:val="ru-RU"/>
+        </w:rPr>
+        <w:t>Установить значение регистров (без записи в энергонезависимую память):</w:t>
+      </w:r>
+    </w:p>
+    <w:tbl>
+      <w:tblPr>
+        <w:tblStyle w:val="affb"/>
+        <w:tblW w:w="8331" w:type="dxa"/>
+        <w:tblBorders>
+          <w:top w:val="nil"/>
+          <w:left w:val="nil"/>
+          <w:bottom w:val="nil"/>
+          <w:right w:val="nil"/>
+          <w:insideH w:val="nil"/>
+          <w:insideV w:val="nil"/>
+        </w:tblBorders>
+        <w:tblLayout w:type="fixed"/>
+        <w:tblLook w:val="0600" w:firstRow="0" w:lastRow="0" w:firstColumn="0" w:lastColumn="0" w:noHBand="1" w:noVBand="1"/>
+      </w:tblPr>
+      <w:tblGrid>
+        <w:gridCol w:w="1388"/>
+        <w:gridCol w:w="1388"/>
+        <w:gridCol w:w="1388"/>
+        <w:gridCol w:w="1389"/>
+        <w:gridCol w:w="1389"/>
+        <w:gridCol w:w="1389"/>
+      </w:tblGrid>
+      <w:tr>
+        <w:trPr>
+          <w:trHeight w:val="485"/>
+        </w:trPr>
+        <w:tc>
+          <w:tcPr>
+            <w:tcW w:w="1388" w:type="dxa"/>
+            <w:tcBorders>
+              <w:top w:val="single" w:sz="8" w:space="0" w:color="000000"/>
+              <w:left w:val="single" w:sz="8" w:space="0" w:color="000000"/>
+              <w:bottom w:val="single" w:sz="8" w:space="0" w:color="000000"/>
+              <w:right w:val="single" w:sz="8" w:space="0" w:color="000000"/>
+            </w:tcBorders>
+            <w:tcMar>
+              <w:top w:w="100" w:type="dxa"/>
+              <w:left w:w="100" w:type="dxa"/>
+              <w:bottom w:w="100" w:type="dxa"/>
+              <w:right w:w="100" w:type="dxa"/>
+            </w:tcMar>
+          </w:tcPr>
+          <w:p>
+            <w:pPr>
+              <w:ind w:firstLine="0"/>
+            </w:pPr>
+            <w:proofErr w:type="spellStart"/>
+            <w:r>
+              <w:t>SetRegs</w:t>
+            </w:r>
+            <w:proofErr w:type="spellEnd"/>
+          </w:p>
+        </w:tc>
+        <w:tc>
+          <w:tcPr>
+            <w:tcW w:w="1388" w:type="dxa"/>
+            <w:tcBorders>
+              <w:top w:val="single" w:sz="8" w:space="0" w:color="000000"/>
+              <w:left w:val="single" w:sz="8" w:space="0" w:color="000000"/>
+              <w:bottom w:val="single" w:sz="8" w:space="0" w:color="000000"/>
+              <w:right w:val="single" w:sz="8" w:space="0" w:color="000000"/>
+            </w:tcBorders>
+            <w:tcMar>
+              <w:top w:w="100" w:type="dxa"/>
+              <w:left w:w="100" w:type="dxa"/>
+              <w:bottom w:w="100" w:type="dxa"/>
+              <w:right w:w="100" w:type="dxa"/>
+            </w:tcMar>
+          </w:tcPr>
+          <w:p>
+            <w:pPr>
+              <w:ind w:firstLine="0"/>
+            </w:pPr>
+            <w:proofErr w:type="spellStart"/>
+            <w:r>
+              <w:t>Адрес</w:t>
+            </w:r>
+            <w:proofErr w:type="spellEnd"/>
+            <w:r>
+              <w:t xml:space="preserve"> </w:t>
+            </w:r>
+            <w:proofErr w:type="spellStart"/>
+            <w:r>
+              <w:t>устройства</w:t>
+            </w:r>
+            <w:proofErr w:type="spellEnd"/>
+          </w:p>
+        </w:tc>
+        <w:tc>
+          <w:tcPr>
+            <w:tcW w:w="1388" w:type="dxa"/>
+            <w:tcBorders>
+              <w:top w:val="single" w:sz="8" w:space="0" w:color="000000"/>
+              <w:left w:val="single" w:sz="8" w:space="0" w:color="000000"/>
+              <w:bottom w:val="single" w:sz="8" w:space="0" w:color="000000"/>
+              <w:right w:val="single" w:sz="8" w:space="0" w:color="000000"/>
+            </w:tcBorders>
+            <w:tcMar>
+              <w:top w:w="100" w:type="dxa"/>
+              <w:left w:w="100" w:type="dxa"/>
+              <w:bottom w:w="100" w:type="dxa"/>
+              <w:right w:w="100" w:type="dxa"/>
+            </w:tcMar>
+          </w:tcPr>
+          <w:p>
+            <w:pPr>
+              <w:ind w:firstLine="0"/>
+            </w:pPr>
+            <w:proofErr w:type="spellStart"/>
+            <w:r>
+              <w:t>Значение</w:t>
+            </w:r>
+            <w:proofErr w:type="spellEnd"/>
+            <w:r>
+              <w:t xml:space="preserve"> регистра1</w:t>
+            </w:r>
+          </w:p>
+        </w:tc>
+        <w:tc>
+          <w:tcPr>
+            <w:tcW w:w="1389" w:type="dxa"/>
+            <w:tcBorders>
+              <w:top w:val="single" w:sz="8" w:space="0" w:color="000000"/>
+              <w:left w:val="single" w:sz="8" w:space="0" w:color="000000"/>
+              <w:bottom w:val="single" w:sz="8" w:space="0" w:color="000000"/>
+              <w:right w:val="single" w:sz="8" w:space="0" w:color="000000"/>
+            </w:tcBorders>
+            <w:tcMar>
+              <w:top w:w="100" w:type="dxa"/>
+              <w:left w:w="100" w:type="dxa"/>
+              <w:bottom w:w="100" w:type="dxa"/>
+              <w:right w:w="100" w:type="dxa"/>
+            </w:tcMar>
+          </w:tcPr>
+          <w:p>
+            <w:pPr>
+              <w:ind w:firstLine="0"/>
+            </w:pPr>
+            <w:proofErr w:type="spellStart"/>
+            <w:r>
+              <w:t>Значение</w:t>
+            </w:r>
+            <w:proofErr w:type="spellEnd"/>
+            <w:r>
+              <w:t xml:space="preserve"> регистра</w:t>
+            </w:r>
+            <w:r>
+              <w:t>2</w:t>
+            </w:r>
+          </w:p>
+        </w:tc>
+        <w:tc>
+          <w:tcPr>
+            <w:tcW w:w="1389" w:type="dxa"/>
+            <w:tcBorders>
+              <w:top w:val="single" w:sz="8" w:space="0" w:color="000000"/>
+              <w:left w:val="single" w:sz="8" w:space="0" w:color="000000"/>
+              <w:bottom w:val="single" w:sz="8" w:space="0" w:color="000000"/>
+              <w:right w:val="single" w:sz="8" w:space="0" w:color="000000"/>
+            </w:tcBorders>
+            <w:tcMar>
+              <w:top w:w="100" w:type="dxa"/>
+              <w:left w:w="100" w:type="dxa"/>
+              <w:bottom w:w="100" w:type="dxa"/>
+              <w:right w:w="100" w:type="dxa"/>
+            </w:tcMar>
+          </w:tcPr>
+          <w:p>
+            <w:pPr>
+              <w:ind w:firstLine="0"/>
+            </w:pPr>
+            <w:proofErr w:type="spellStart"/>
+            <w:r>
+              <w:t>Значение</w:t>
+            </w:r>
+            <w:proofErr w:type="spellEnd"/>
+            <w:r>
+              <w:t xml:space="preserve"> </w:t>
+            </w:r>
+            <w:proofErr w:type="spellStart"/>
+            <w:r>
+              <w:t>регистраN</w:t>
+            </w:r>
+            <w:proofErr w:type="spellEnd"/>
+          </w:p>
+        </w:tc>
+        <w:tc>
+          <w:tcPr>
+            <w:tcW w:w="1389" w:type="dxa"/>
+            <w:tcBorders>
+              <w:top w:val="single" w:sz="8" w:space="0" w:color="000000"/>
+              <w:left w:val="nil"/>
+              <w:bottom w:val="single" w:sz="8" w:space="0" w:color="000000"/>
+              <w:right w:val="single" w:sz="8" w:space="0" w:color="000000"/>
+            </w:tcBorders>
+            <w:tcMar>
+              <w:top w:w="100" w:type="dxa"/>
+              <w:left w:w="100" w:type="dxa"/>
+              <w:bottom w:w="100" w:type="dxa"/>
+              <w:right w:w="100" w:type="dxa"/>
+            </w:tcMar>
+          </w:tcPr>
+          <w:p>
+            <w:pPr>
+              <w:spacing w:line="240" w:lineRule="auto"/>
+              <w:ind w:firstLine="0"/>
+            </w:pPr>
+            <w:r>
+              <w:t>\r\n</w:t>
+            </w:r>
+          </w:p>
+        </w:tc>
+      </w:tr>
+    </w:tbl>
+    <w:p>
+      <w:pPr>
+        <w:rPr>
+          <w:lang w:val="ru-RU"/>
+        </w:rPr>
+      </w:pPr>
+      <w:r>
+        <w:rPr>
+          <w:lang w:val="ru-RU"/>
+        </w:rPr>
+        <w:t xml:space="preserve">В случае успеха ответ </w:t>
+      </w:r>
+      <w:r>
+        <w:t>Ok</w:t>
+      </w:r>
+      <w:r>
+        <w:rPr>
+          <w:lang w:val="ru-RU"/>
+        </w:rPr>
+        <w:t>.</w:t>
+      </w:r>
+    </w:p>
+    <w:p>
+      <w:pPr>
+        <w:rPr>
+          <w:lang w:val="ru-RU"/>
+        </w:rPr>
+      </w:pPr>
+      <w:r>
+        <w:rPr>
+          <w:lang w:val="ru-RU"/>
+        </w:rPr>
+        <w:t xml:space="preserve">Для подчинённого устройства в случае отсутствия отклика от устройства ответ </w:t>
+      </w:r>
+      <w:proofErr w:type="spellStart"/>
+      <w:r>
+        <w:t>NoAnswer</w:t>
+      </w:r>
+      <w:proofErr w:type="spellEnd"/>
+      <w:r>
+        <w:rPr>
+          <w:lang w:val="ru-RU"/>
+        </w:rPr>
+        <w:t>.</w:t>
+      </w:r>
+    </w:p>
+    <w:p>
+      <w:pPr>
+        <w:rPr>
+          <w:lang w:val="ru-RU"/>
+        </w:rPr>
+      </w:pPr>
+    </w:p>
+    <w:p>
+      <w:r>
+        <w:rPr>
+          <w:lang w:val="ru-RU"/>
+        </w:rPr>
+        <w:t xml:space="preserve">Сохранить значения регистров в энергонезависимой памяти (без немедленной установки). </w:t>
+      </w:r>
+      <w:proofErr w:type="spellStart"/>
+      <w:r>
+        <w:t>Максимальное</w:t>
+      </w:r>
+      <w:proofErr w:type="spellEnd"/>
+      <w:r>
+        <w:t xml:space="preserve"> </w:t>
+      </w:r>
+      <w:proofErr w:type="spellStart"/>
+      <w:r>
+        <w:t>количество</w:t>
+      </w:r>
+      <w:proofErr w:type="spellEnd"/>
+      <w:r>
+        <w:t xml:space="preserve"> </w:t>
+      </w:r>
+      <w:proofErr w:type="spellStart"/>
+      <w:r>
+        <w:t>регистров</w:t>
+      </w:r>
+      <w:proofErr w:type="spellEnd"/>
+      <w:r>
+        <w:t xml:space="preserve"> 22, </w:t>
+      </w:r>
+      <w:proofErr w:type="spellStart"/>
+      <w:r>
+        <w:t>повторы</w:t>
+      </w:r>
+      <w:proofErr w:type="spellEnd"/>
+      <w:r>
+        <w:t xml:space="preserve"> </w:t>
+      </w:r>
+      <w:proofErr w:type="spellStart"/>
+      <w:r>
+        <w:t>вполне</w:t>
+      </w:r>
+      <w:proofErr w:type="spellEnd"/>
+      <w:r>
+        <w:t xml:space="preserve"> </w:t>
+      </w:r>
+      <w:proofErr w:type="spellStart"/>
+      <w:r>
+        <w:t>возможны</w:t>
+      </w:r>
+      <w:proofErr w:type="spellEnd"/>
+      <w:r>
+        <w:t>.</w:t>
+      </w:r>
+    </w:p>
+    <w:tbl>
+      <w:tblPr>
+        <w:tblStyle w:val="affc"/>
+        <w:tblW w:w="8332" w:type="dxa"/>
+        <w:tblBorders>
+          <w:top w:val="nil"/>
+          <w:left w:val="nil"/>
+          <w:bottom w:val="nil"/>
+          <w:right w:val="nil"/>
+          <w:insideH w:val="nil"/>
+          <w:insideV w:val="nil"/>
+        </w:tblBorders>
+        <w:tblLayout w:type="fixed"/>
+        <w:tblLook w:val="0600" w:firstRow="0" w:lastRow="0" w:firstColumn="0" w:lastColumn="0" w:noHBand="1" w:noVBand="1"/>
+      </w:tblPr>
+      <w:tblGrid>
+        <w:gridCol w:w="1388"/>
+        <w:gridCol w:w="1388"/>
+        <w:gridCol w:w="1389"/>
+        <w:gridCol w:w="1389"/>
+        <w:gridCol w:w="1389"/>
+        <w:gridCol w:w="1389"/>
+      </w:tblGrid>
+      <w:tr>
+        <w:trPr>
+          <w:trHeight w:val="485"/>
+        </w:trPr>
+        <w:tc>
+          <w:tcPr>
+            <w:tcW w:w="1388" w:type="dxa"/>
+            <w:tcBorders>
+              <w:top w:val="single" w:sz="8" w:space="0" w:color="000000"/>
+              <w:left w:val="single" w:sz="8" w:space="0" w:color="000000"/>
+              <w:bottom w:val="single" w:sz="8" w:space="0" w:color="000000"/>
+              <w:right w:val="single" w:sz="8" w:space="0" w:color="000000"/>
+            </w:tcBorders>
+            <w:tcMar>
+              <w:top w:w="100" w:type="dxa"/>
+              <w:left w:w="100" w:type="dxa"/>
+              <w:bottom w:w="100" w:type="dxa"/>
+              <w:right w:w="100" w:type="dxa"/>
+            </w:tcMar>
+          </w:tcPr>
+          <w:p>
+            <w:pPr>
+              <w:ind w:firstLine="0"/>
+            </w:pPr>
+            <w:proofErr w:type="spellStart"/>
+            <w:r>
+              <w:t>SaveRegs</w:t>
+            </w:r>
+            <w:proofErr w:type="spellEnd"/>
+          </w:p>
+        </w:tc>
+        <w:tc>
+          <w:tcPr>
+            <w:tcW w:w="1388" w:type="dxa"/>
+            <w:tcBorders>
+              <w:top w:val="single" w:sz="8" w:space="0" w:color="000000"/>
+              <w:left w:val="single" w:sz="8" w:space="0" w:color="000000"/>
+              <w:bottom w:val="single" w:sz="8" w:space="0" w:color="000000"/>
+              <w:right w:val="single" w:sz="8" w:space="0" w:color="000000"/>
+            </w:tcBorders>
+            <w:tcMar>
+              <w:top w:w="100" w:type="dxa"/>
+              <w:left w:w="100" w:type="dxa"/>
+              <w:bottom w:w="100" w:type="dxa"/>
+              <w:right w:w="100" w:type="dxa"/>
+            </w:tcMar>
+          </w:tcPr>
+          <w:p>
+            <w:pPr>
+              <w:ind w:firstLine="0"/>
+            </w:pPr>
+            <w:proofErr w:type="spellStart"/>
+            <w:r>
+              <w:t>Адрес</w:t>
+            </w:r>
+            <w:proofErr w:type="spellEnd"/>
+            <w:r>
+              <w:t xml:space="preserve"> </w:t>
+            </w:r>
+            <w:proofErr w:type="spellStart"/>
+            <w:r>
+              <w:t>устройства</w:t>
+            </w:r>
+            <w:proofErr w:type="spellEnd"/>
+          </w:p>
+        </w:tc>
+        <w:tc>
+          <w:tcPr>
+            <w:tcW w:w="1389" w:type="dxa"/>
+            <w:tcBorders>
+              <w:top w:val="single" w:sz="8" w:space="0" w:color="000000"/>
+              <w:left w:val="single" w:sz="8" w:space="0" w:color="000000"/>
+              <w:bottom w:val="single" w:sz="8" w:space="0" w:color="000000"/>
+              <w:right w:val="single" w:sz="8" w:space="0" w:color="000000"/>
+            </w:tcBorders>
+            <w:tcMar>
+              <w:top w:w="100" w:type="dxa"/>
+              <w:left w:w="100" w:type="dxa"/>
+              <w:bottom w:w="100" w:type="dxa"/>
+              <w:right w:w="100" w:type="dxa"/>
+            </w:tcMar>
+          </w:tcPr>
+          <w:p>
+            <w:pPr>
+              <w:ind w:firstLine="0"/>
+            </w:pPr>
+            <w:proofErr w:type="spellStart"/>
+            <w:r>
+              <w:t>Значение</w:t>
+            </w:r>
+            <w:proofErr w:type="spellEnd"/>
+            <w:r>
+              <w:t xml:space="preserve"> регистра1</w:t>
+            </w:r>
+          </w:p>
+        </w:tc>
+        <w:tc>
+          <w:tcPr>
+            <w:tcW w:w="1389" w:type="dxa"/>
+            <w:tcBorders>
+              <w:top w:val="single" w:sz="8" w:space="0" w:color="000000"/>
+              <w:left w:val="single" w:sz="8" w:space="0" w:color="000000"/>
+              <w:bottom w:val="single" w:sz="8" w:space="0" w:color="000000"/>
+              <w:right w:val="single" w:sz="8" w:space="0" w:color="000000"/>
+            </w:tcBorders>
+          </w:tcPr>
+          <w:p>
+            <w:pPr>
+              <w:ind w:firstLine="0"/>
+            </w:pPr>
+            <w:proofErr w:type="spellStart"/>
+            <w:r>
+              <w:t>Значение</w:t>
+            </w:r>
+            <w:proofErr w:type="spellEnd"/>
+            <w:r>
+              <w:t xml:space="preserve"> регистра2</w:t>
+            </w:r>
+          </w:p>
+        </w:tc>
+        <w:tc>
+          <w:tcPr>
+            <w:tcW w:w="1389" w:type="dxa"/>
+            <w:tcBorders>
+              <w:top w:val="single" w:sz="8" w:space="0" w:color="000000"/>
+              <w:left w:val="single" w:sz="8" w:space="0" w:color="000000"/>
+              <w:bottom w:val="single" w:sz="8" w:space="0" w:color="000000"/>
+              <w:right w:val="single" w:sz="8" w:space="0" w:color="000000"/>
+            </w:tcBorders>
+            <w:tcMar>
+              <w:top w:w="100" w:type="dxa"/>
+              <w:left w:w="100" w:type="dxa"/>
+              <w:bottom w:w="100" w:type="dxa"/>
+              <w:right w:w="100" w:type="dxa"/>
+            </w:tcMar>
+          </w:tcPr>
+          <w:p>
+            <w:pPr>
+              <w:ind w:firstLine="0"/>
+            </w:pPr>
+            <w:proofErr w:type="spellStart"/>
+            <w:r>
+              <w:t>Значение</w:t>
+            </w:r>
+            <w:proofErr w:type="spellEnd"/>
+            <w:r>
+              <w:t xml:space="preserve"> </w:t>
+            </w:r>
+            <w:proofErr w:type="spellStart"/>
+            <w:r>
+              <w:t>регистраN</w:t>
+            </w:r>
+            <w:proofErr w:type="spellEnd"/>
+          </w:p>
+        </w:tc>
+        <w:tc>
+          <w:tcPr>
+            <w:tcW w:w="1389" w:type="dxa"/>
+            <w:tcBorders>
+              <w:top w:val="single" w:sz="8" w:space="0" w:color="000000"/>
+              <w:left w:val="nil"/>
+              <w:bottom w:val="single" w:sz="8" w:space="0" w:color="000000"/>
+              <w:right w:val="single" w:sz="8" w:space="0" w:color="000000"/>
+            </w:tcBorders>
+            <w:tcMar>
+              <w:top w:w="100" w:type="dxa"/>
+              <w:left w:w="100" w:type="dxa"/>
+              <w:bottom w:w="100" w:type="dxa"/>
+              <w:right w:w="100" w:type="dxa"/>
+            </w:tcMar>
+          </w:tcPr>
+          <w:p>
+            <w:pPr>
+              <w:spacing w:line="240" w:lineRule="auto"/>
+              <w:ind w:firstLine="0"/>
+            </w:pPr>
+            <w:r>
+              <w:t>\r\n</w:t>
+            </w:r>
+          </w:p>
+        </w:tc>
+      </w:tr>
+    </w:tbl>
+    <w:p>
+      <w:pPr>
+        <w:rPr>
+          <w:lang w:val="ru-RU"/>
+        </w:rPr>
+      </w:pPr>
+      <w:r>
+        <w:rPr>
+          <w:lang w:val="ru-RU"/>
+        </w:rPr>
+        <w:t xml:space="preserve">В случае успеха ответ </w:t>
+      </w:r>
+      <w:r>
+        <w:t>Ok</w:t>
+      </w:r>
+      <w:r>
+        <w:rPr>
+          <w:lang w:val="ru-RU"/>
+        </w:rPr>
+        <w:t>.</w:t>
+      </w:r>
+    </w:p>
+    <w:p>
+      <w:pPr>
+        <w:rPr>
+          <w:lang w:val="ru-RU"/>
+        </w:rPr>
+      </w:pPr>
+      <w:r>
+        <w:rPr>
+          <w:lang w:val="ru-RU"/>
+        </w:rPr>
+        <w:t xml:space="preserve">Для подчинённого устройства в случае отсутствия отклика от устройства ответ </w:t>
+      </w:r>
+      <w:proofErr w:type="spellStart"/>
+      <w:r>
+        <w:t>NoAnswer</w:t>
+      </w:r>
+      <w:proofErr w:type="spellEnd"/>
+      <w:r>
+        <w:rPr>
+          <w:lang w:val="ru-RU"/>
+        </w:rPr>
+        <w:t>.</w:t>
+      </w:r>
+    </w:p>
+    <w:p>
+      <w:pPr>
+        <w:pStyle w:val="Heading3"/>
+        <w:rPr>
+          <w:lang w:val="ru-RU"/>
+        </w:rPr>
+      </w:pPr>
       <w:r>
         <w:rPr>
           <w:lang w:val="ru-RU"/>
@@ -15392,6 +16209,7 @@
         <w:rPr>
           <w:lang w:val="ru-RU"/>
         </w:rPr>
+        <w:lastRenderedPageBreak/>
         <w:t xml:space="preserve">Также последовательность </w:t>
       </w:r>
       <w:r>
@@ -15707,6 +16525,19 @@
         <w:rPr>
           <w:lang w:val="ru-RU"/>
         </w:rPr>
+        <w:t>Параметры дробные.</w:t>
+      </w:r>
+    </w:p>
+    <w:p>
+      <w:pPr>
+        <w:rPr>
+          <w:lang w:val="ru-RU"/>
+        </w:rPr>
+      </w:pPr>
+      <w:r>
+        <w:rPr>
+          <w:lang w:val="ru-RU"/>
+        </w:rPr>
         <w:t xml:space="preserve">В случае успеха ответ </w:t>
       </w:r>
       <w:r>
@@ -15793,7 +16624,7 @@
         </w:trPr>
         <w:tc>
           <w:tcPr>
-            <w:tcW w:w="2220" w:type="dxa"/>
+            <w:tcW w:w="2221" w:type="dxa"/>
             <w:tcBorders>
               <w:top w:val="single" w:sz="8" w:space="0" w:color="000000"/>
               <w:left w:val="single" w:sz="8" w:space="0" w:color="000000"/>
@@ -15997,6 +16828,19 @@
         <w:rPr>
           <w:lang w:val="ru-RU"/>
         </w:rPr>
+        <w:t>Параметры дробные.</w:t>
+      </w:r>
+    </w:p>
+    <w:p>
+      <w:pPr>
+        <w:rPr>
+          <w:lang w:val="ru-RU"/>
+        </w:rPr>
+      </w:pPr>
+      <w:r>
+        <w:rPr>
+          <w:lang w:val="ru-RU"/>
+        </w:rPr>
         <w:t xml:space="preserve">В случае успеха ответ </w:t>
       </w:r>
       <w:r>
@@ -16019,7 +16863,6 @@
         <w:rPr>
           <w:lang w:val="ru-RU"/>
         </w:rPr>
-        <w:lastRenderedPageBreak/>
         <w:t xml:space="preserve">Для подчинённого устройства в случае отсутствия отклика от устройства ответ </w:t>
       </w:r>
       <w:proofErr w:type="spellStart"/>

</xml_diff>

<commit_message>
+ CS control   Params of transmission   Settings
</commit_message>
<xml_diff>
--- a/Docs/Проект ControlTree.docx
+++ b/Docs/Проект ControlTree.docx
@@ -32,13 +32,14 @@
           <w:docPartUnique/>
         </w:docPartObj>
       </w:sdtPr>
-      <w:sdtEndPr/>
       <w:sdtContent>
         <w:p>
           <w:pPr>
             <w:pStyle w:val="TOC1"/>
             <w:rPr>
+              <w:rFonts w:asciiTheme="minorHAnsi" w:eastAsiaTheme="minorEastAsia" w:hAnsiTheme="minorHAnsi" w:cstheme="minorBidi"/>
               <w:noProof/>
+              <w:lang w:val="ru-RU"/>
             </w:rPr>
           </w:pPr>
           <w:r>
@@ -50,7 +51,7 @@
           <w:r>
             <w:fldChar w:fldCharType="separate"/>
           </w:r>
-          <w:hyperlink w:anchor="_Toc42433392" w:history="1">
+          <w:hyperlink w:anchor="_Toc43837338" w:history="1">
             <w:r>
               <w:rPr>
                 <w:rStyle w:val="Hyperlink"/>
@@ -65,10 +66,12 @@
           <w:pPr>
             <w:pStyle w:val="TOC1"/>
             <w:rPr>
+              <w:rFonts w:asciiTheme="minorHAnsi" w:eastAsiaTheme="minorEastAsia" w:hAnsiTheme="minorHAnsi" w:cstheme="minorBidi"/>
               <w:noProof/>
+              <w:lang w:val="ru-RU"/>
             </w:rPr>
           </w:pPr>
-          <w:hyperlink w:anchor="_Toc42433393" w:history="1">
+          <w:hyperlink w:anchor="_Toc43837339" w:history="1">
             <w:r>
               <w:rPr>
                 <w:rStyle w:val="Hyperlink"/>
@@ -83,10 +86,12 @@
           <w:pPr>
             <w:pStyle w:val="TOC1"/>
             <w:rPr>
+              <w:rFonts w:asciiTheme="minorHAnsi" w:eastAsiaTheme="minorEastAsia" w:hAnsiTheme="minorHAnsi" w:cstheme="minorBidi"/>
               <w:noProof/>
+              <w:lang w:val="ru-RU"/>
             </w:rPr>
           </w:pPr>
-          <w:hyperlink w:anchor="_Toc42433394" w:history="1">
+          <w:hyperlink w:anchor="_Toc43837340" w:history="1">
             <w:r>
               <w:rPr>
                 <w:rStyle w:val="Hyperlink"/>
@@ -103,12 +108,13 @@
             <w:tabs>
               <w:tab w:val="right" w:leader="dot" w:pos="9710"/>
             </w:tabs>
-            <w:spacing w:line="240" w:lineRule="auto"/>
             <w:rPr>
+              <w:rFonts w:asciiTheme="minorHAnsi" w:eastAsiaTheme="minorEastAsia" w:hAnsiTheme="minorHAnsi" w:cstheme="minorBidi"/>
               <w:noProof/>
+              <w:lang w:val="ru-RU"/>
             </w:rPr>
           </w:pPr>
-          <w:hyperlink w:anchor="_Toc42433395" w:history="1">
+          <w:hyperlink w:anchor="_Toc43837341" w:history="1">
             <w:r>
               <w:rPr>
                 <w:rStyle w:val="Hyperlink"/>
@@ -124,12 +130,13 @@
             <w:tabs>
               <w:tab w:val="right" w:leader="dot" w:pos="9710"/>
             </w:tabs>
-            <w:spacing w:line="240" w:lineRule="auto"/>
             <w:rPr>
+              <w:rFonts w:asciiTheme="minorHAnsi" w:eastAsiaTheme="minorEastAsia" w:hAnsiTheme="minorHAnsi" w:cstheme="minorBidi"/>
               <w:noProof/>
+              <w:lang w:val="ru-RU"/>
             </w:rPr>
           </w:pPr>
-          <w:hyperlink w:anchor="_Toc42433396" w:history="1">
+          <w:hyperlink w:anchor="_Toc43837342" w:history="1">
             <w:r>
               <w:rPr>
                 <w:rStyle w:val="Hyperlink"/>
@@ -159,10 +166,12 @@
           <w:pPr>
             <w:pStyle w:val="TOC1"/>
             <w:rPr>
+              <w:rFonts w:asciiTheme="minorHAnsi" w:eastAsiaTheme="minorEastAsia" w:hAnsiTheme="minorHAnsi" w:cstheme="minorBidi"/>
               <w:noProof/>
+              <w:lang w:val="ru-RU"/>
             </w:rPr>
           </w:pPr>
-          <w:hyperlink w:anchor="_Toc42433397" w:history="1">
+          <w:hyperlink w:anchor="_Toc43837343" w:history="1">
             <w:r>
               <w:rPr>
                 <w:rStyle w:val="Hyperlink"/>
@@ -179,12 +188,13 @@
             <w:tabs>
               <w:tab w:val="right" w:leader="dot" w:pos="9710"/>
             </w:tabs>
-            <w:spacing w:line="240" w:lineRule="auto"/>
             <w:rPr>
+              <w:rFonts w:asciiTheme="minorHAnsi" w:eastAsiaTheme="minorEastAsia" w:hAnsiTheme="minorHAnsi" w:cstheme="minorBidi"/>
               <w:noProof/>
+              <w:lang w:val="ru-RU"/>
             </w:rPr>
           </w:pPr>
-          <w:hyperlink w:anchor="_Toc42433398" w:history="1">
+          <w:hyperlink w:anchor="_Toc43837344" w:history="1">
             <w:r>
               <w:rPr>
                 <w:rStyle w:val="Hyperlink"/>
@@ -201,12 +211,13 @@
             <w:tabs>
               <w:tab w:val="right" w:leader="dot" w:pos="9710"/>
             </w:tabs>
-            <w:spacing w:line="240" w:lineRule="auto"/>
             <w:rPr>
+              <w:rFonts w:asciiTheme="minorHAnsi" w:eastAsiaTheme="minorEastAsia" w:hAnsiTheme="minorHAnsi" w:cstheme="minorBidi"/>
               <w:noProof/>
+              <w:lang w:val="ru-RU"/>
             </w:rPr>
           </w:pPr>
-          <w:hyperlink w:anchor="_Toc42433399" w:history="1">
+          <w:hyperlink w:anchor="_Toc43837345" w:history="1">
             <w:r>
               <w:rPr>
                 <w:rStyle w:val="Hyperlink"/>
@@ -223,12 +234,13 @@
             <w:tabs>
               <w:tab w:val="right" w:leader="dot" w:pos="9710"/>
             </w:tabs>
-            <w:spacing w:line="240" w:lineRule="auto"/>
             <w:rPr>
+              <w:rFonts w:asciiTheme="minorHAnsi" w:eastAsiaTheme="minorEastAsia" w:hAnsiTheme="minorHAnsi" w:cstheme="minorBidi"/>
               <w:noProof/>
+              <w:lang w:val="ru-RU"/>
             </w:rPr>
           </w:pPr>
-          <w:hyperlink w:anchor="_Toc42433400" w:history="1">
+          <w:hyperlink w:anchor="_Toc43837346" w:history="1">
             <w:r>
               <w:rPr>
                 <w:rStyle w:val="Hyperlink"/>
@@ -243,10 +255,12 @@
           <w:pPr>
             <w:pStyle w:val="TOC1"/>
             <w:rPr>
+              <w:rFonts w:asciiTheme="minorHAnsi" w:eastAsiaTheme="minorEastAsia" w:hAnsiTheme="minorHAnsi" w:cstheme="minorBidi"/>
               <w:noProof/>
+              <w:lang w:val="ru-RU"/>
             </w:rPr>
           </w:pPr>
-          <w:hyperlink w:anchor="_Toc42433401" w:history="1">
+          <w:hyperlink w:anchor="_Toc43837347" w:history="1">
             <w:r>
               <w:rPr>
                 <w:rStyle w:val="Hyperlink"/>
@@ -263,12 +277,13 @@
             <w:tabs>
               <w:tab w:val="right" w:leader="dot" w:pos="9710"/>
             </w:tabs>
-            <w:spacing w:line="240" w:lineRule="auto"/>
             <w:rPr>
+              <w:rFonts w:asciiTheme="minorHAnsi" w:eastAsiaTheme="minorEastAsia" w:hAnsiTheme="minorHAnsi" w:cstheme="minorBidi"/>
               <w:noProof/>
+              <w:lang w:val="ru-RU"/>
             </w:rPr>
           </w:pPr>
-          <w:hyperlink w:anchor="_Toc42433402" w:history="1">
+          <w:hyperlink w:anchor="_Toc43837348" w:history="1">
             <w:r>
               <w:rPr>
                 <w:rStyle w:val="Hyperlink"/>
@@ -285,12 +300,13 @@
             <w:tabs>
               <w:tab w:val="right" w:leader="dot" w:pos="9710"/>
             </w:tabs>
-            <w:spacing w:line="240" w:lineRule="auto"/>
             <w:rPr>
+              <w:rFonts w:asciiTheme="minorHAnsi" w:eastAsiaTheme="minorEastAsia" w:hAnsiTheme="minorHAnsi" w:cstheme="minorBidi"/>
               <w:noProof/>
+              <w:lang w:val="ru-RU"/>
             </w:rPr>
           </w:pPr>
-          <w:hyperlink w:anchor="_Toc42433403" w:history="1">
+          <w:hyperlink w:anchor="_Toc43837349" w:history="1">
             <w:r>
               <w:rPr>
                 <w:rStyle w:val="Hyperlink"/>
@@ -306,12 +322,13 @@
             <w:tabs>
               <w:tab w:val="right" w:leader="dot" w:pos="9710"/>
             </w:tabs>
-            <w:spacing w:line="240" w:lineRule="auto"/>
             <w:rPr>
+              <w:rFonts w:asciiTheme="minorHAnsi" w:eastAsiaTheme="minorEastAsia" w:hAnsiTheme="minorHAnsi" w:cstheme="minorBidi"/>
               <w:noProof/>
+              <w:lang w:val="ru-RU"/>
             </w:rPr>
           </w:pPr>
-          <w:hyperlink w:anchor="_Toc42433404" w:history="1">
+          <w:hyperlink w:anchor="_Toc43837350" w:history="1">
             <w:r>
               <w:rPr>
                 <w:rStyle w:val="Hyperlink"/>
@@ -328,12 +345,13 @@
             <w:tabs>
               <w:tab w:val="right" w:leader="dot" w:pos="9710"/>
             </w:tabs>
-            <w:spacing w:line="240" w:lineRule="auto"/>
             <w:rPr>
+              <w:rFonts w:asciiTheme="minorHAnsi" w:eastAsiaTheme="minorEastAsia" w:hAnsiTheme="minorHAnsi" w:cstheme="minorBidi"/>
               <w:noProof/>
+              <w:lang w:val="ru-RU"/>
             </w:rPr>
           </w:pPr>
-          <w:hyperlink w:anchor="_Toc42433405" w:history="1">
+          <w:hyperlink w:anchor="_Toc43837351" w:history="1">
             <w:r>
               <w:rPr>
                 <w:rStyle w:val="Hyperlink"/>
@@ -349,12 +367,13 @@
             <w:tabs>
               <w:tab w:val="right" w:leader="dot" w:pos="9710"/>
             </w:tabs>
-            <w:spacing w:line="240" w:lineRule="auto"/>
             <w:rPr>
+              <w:rFonts w:asciiTheme="minorHAnsi" w:eastAsiaTheme="minorEastAsia" w:hAnsiTheme="minorHAnsi" w:cstheme="minorBidi"/>
               <w:noProof/>
+              <w:lang w:val="ru-RU"/>
             </w:rPr>
           </w:pPr>
-          <w:hyperlink w:anchor="_Toc42433406" w:history="1">
+          <w:hyperlink w:anchor="_Toc43837352" w:history="1">
             <w:r>
               <w:rPr>
                 <w:rStyle w:val="Hyperlink"/>
@@ -369,10 +388,12 @@
           <w:pPr>
             <w:pStyle w:val="TOC1"/>
             <w:rPr>
+              <w:rFonts w:asciiTheme="minorHAnsi" w:eastAsiaTheme="minorEastAsia" w:hAnsiTheme="minorHAnsi" w:cstheme="minorBidi"/>
               <w:noProof/>
+              <w:lang w:val="ru-RU"/>
             </w:rPr>
           </w:pPr>
-          <w:hyperlink w:anchor="_Toc42433407" w:history="1">
+          <w:hyperlink w:anchor="_Toc43837353" w:history="1">
             <w:r>
               <w:rPr>
                 <w:rStyle w:val="Hyperlink"/>
@@ -388,12 +409,13 @@
             <w:tabs>
               <w:tab w:val="right" w:leader="dot" w:pos="9710"/>
             </w:tabs>
-            <w:spacing w:line="240" w:lineRule="auto"/>
             <w:rPr>
+              <w:rFonts w:asciiTheme="minorHAnsi" w:eastAsiaTheme="minorEastAsia" w:hAnsiTheme="minorHAnsi" w:cstheme="minorBidi"/>
               <w:noProof/>
+              <w:lang w:val="ru-RU"/>
             </w:rPr>
           </w:pPr>
-          <w:hyperlink w:anchor="_Toc42433408" w:history="1">
+          <w:hyperlink w:anchor="_Toc43837354" w:history="1">
             <w:r>
               <w:rPr>
                 <w:rStyle w:val="Hyperlink"/>
@@ -410,12 +432,13 @@
             <w:tabs>
               <w:tab w:val="right" w:leader="dot" w:pos="9710"/>
             </w:tabs>
-            <w:spacing w:line="240" w:lineRule="auto"/>
             <w:rPr>
+              <w:rFonts w:asciiTheme="minorHAnsi" w:eastAsiaTheme="minorEastAsia" w:hAnsiTheme="minorHAnsi" w:cstheme="minorBidi"/>
               <w:noProof/>
+              <w:lang w:val="ru-RU"/>
             </w:rPr>
           </w:pPr>
-          <w:hyperlink w:anchor="_Toc42433409" w:history="1">
+          <w:hyperlink w:anchor="_Toc43837355" w:history="1">
             <w:r>
               <w:rPr>
                 <w:rStyle w:val="Hyperlink"/>
@@ -431,12 +454,13 @@
             <w:tabs>
               <w:tab w:val="right" w:leader="dot" w:pos="9710"/>
             </w:tabs>
-            <w:spacing w:line="240" w:lineRule="auto"/>
             <w:rPr>
+              <w:rFonts w:asciiTheme="minorHAnsi" w:eastAsiaTheme="minorEastAsia" w:hAnsiTheme="minorHAnsi" w:cstheme="minorBidi"/>
               <w:noProof/>
+              <w:lang w:val="ru-RU"/>
             </w:rPr>
           </w:pPr>
-          <w:hyperlink w:anchor="_Toc42433410" w:history="1">
+          <w:hyperlink w:anchor="_Toc43837356" w:history="1">
             <w:r>
               <w:rPr>
                 <w:rStyle w:val="Hyperlink"/>
@@ -452,12 +476,13 @@
             <w:tabs>
               <w:tab w:val="right" w:leader="dot" w:pos="9710"/>
             </w:tabs>
-            <w:spacing w:line="240" w:lineRule="auto"/>
             <w:rPr>
+              <w:rFonts w:asciiTheme="minorHAnsi" w:eastAsiaTheme="minorEastAsia" w:hAnsiTheme="minorHAnsi" w:cstheme="minorBidi"/>
               <w:noProof/>
+              <w:lang w:val="ru-RU"/>
             </w:rPr>
           </w:pPr>
-          <w:hyperlink w:anchor="_Toc42433411" w:history="1">
+          <w:hyperlink w:anchor="_Toc43837357" w:history="1">
             <w:r>
               <w:rPr>
                 <w:rStyle w:val="Hyperlink"/>
@@ -474,12 +499,13 @@
             <w:tabs>
               <w:tab w:val="right" w:leader="dot" w:pos="9710"/>
             </w:tabs>
-            <w:spacing w:line="240" w:lineRule="auto"/>
             <w:rPr>
+              <w:rFonts w:asciiTheme="minorHAnsi" w:eastAsiaTheme="minorEastAsia" w:hAnsiTheme="minorHAnsi" w:cstheme="minorBidi"/>
               <w:noProof/>
+              <w:lang w:val="ru-RU"/>
             </w:rPr>
           </w:pPr>
-          <w:hyperlink w:anchor="_Toc42433412" w:history="1">
+          <w:hyperlink w:anchor="_Toc43837358" w:history="1">
             <w:r>
               <w:rPr>
                 <w:rStyle w:val="Hyperlink"/>
@@ -496,12 +522,13 @@
             <w:tabs>
               <w:tab w:val="right" w:leader="dot" w:pos="9710"/>
             </w:tabs>
-            <w:spacing w:line="240" w:lineRule="auto"/>
             <w:rPr>
+              <w:rFonts w:asciiTheme="minorHAnsi" w:eastAsiaTheme="minorEastAsia" w:hAnsiTheme="minorHAnsi" w:cstheme="minorBidi"/>
               <w:noProof/>
+              <w:lang w:val="ru-RU"/>
             </w:rPr>
           </w:pPr>
-          <w:hyperlink w:anchor="_Toc42433413" w:history="1">
+          <w:hyperlink w:anchor="_Toc43837359" w:history="1">
             <w:r>
               <w:rPr>
                 <w:rStyle w:val="Hyperlink"/>
@@ -516,10 +543,12 @@
           <w:pPr>
             <w:pStyle w:val="TOC1"/>
             <w:rPr>
+              <w:rFonts w:asciiTheme="minorHAnsi" w:eastAsiaTheme="minorEastAsia" w:hAnsiTheme="minorHAnsi" w:cstheme="minorBidi"/>
               <w:noProof/>
+              <w:lang w:val="ru-RU"/>
             </w:rPr>
           </w:pPr>
-          <w:hyperlink w:anchor="_Toc42433414" w:history="1">
+          <w:hyperlink w:anchor="_Toc43837360" w:history="1">
             <w:r>
               <w:rPr>
                 <w:rStyle w:val="Hyperlink"/>
@@ -536,12 +565,13 @@
             <w:tabs>
               <w:tab w:val="right" w:leader="dot" w:pos="9710"/>
             </w:tabs>
-            <w:spacing w:line="240" w:lineRule="auto"/>
             <w:rPr>
+              <w:rFonts w:asciiTheme="minorHAnsi" w:eastAsiaTheme="minorEastAsia" w:hAnsiTheme="minorHAnsi" w:cstheme="minorBidi"/>
               <w:noProof/>
+              <w:lang w:val="ru-RU"/>
             </w:rPr>
           </w:pPr>
-          <w:hyperlink w:anchor="_Toc42433415" w:history="1">
+          <w:hyperlink w:anchor="_Toc43837361" w:history="1">
             <w:r>
               <w:rPr>
                 <w:rStyle w:val="Hyperlink"/>
@@ -557,12 +587,13 @@
             <w:tabs>
               <w:tab w:val="right" w:leader="dot" w:pos="9710"/>
             </w:tabs>
-            <w:spacing w:line="240" w:lineRule="auto"/>
             <w:rPr>
+              <w:rFonts w:asciiTheme="minorHAnsi" w:eastAsiaTheme="minorEastAsia" w:hAnsiTheme="minorHAnsi" w:cstheme="minorBidi"/>
               <w:noProof/>
+              <w:lang w:val="ru-RU"/>
             </w:rPr>
           </w:pPr>
-          <w:hyperlink w:anchor="_Toc42433416" w:history="1">
+          <w:hyperlink w:anchor="_Toc43837362" w:history="1">
             <w:r>
               <w:rPr>
                 <w:rStyle w:val="Hyperlink"/>
@@ -578,12 +609,13 @@
             <w:tabs>
               <w:tab w:val="right" w:leader="dot" w:pos="9710"/>
             </w:tabs>
-            <w:spacing w:line="240" w:lineRule="auto"/>
             <w:rPr>
+              <w:rFonts w:asciiTheme="minorHAnsi" w:eastAsiaTheme="minorEastAsia" w:hAnsiTheme="minorHAnsi" w:cstheme="minorBidi"/>
               <w:noProof/>
+              <w:lang w:val="ru-RU"/>
             </w:rPr>
           </w:pPr>
-          <w:hyperlink w:anchor="_Toc42433417" w:history="1">
+          <w:hyperlink w:anchor="_Toc43837363" w:history="1">
             <w:r>
               <w:rPr>
                 <w:rStyle w:val="Hyperlink"/>
@@ -600,12 +632,13 @@
             <w:tabs>
               <w:tab w:val="right" w:leader="dot" w:pos="9710"/>
             </w:tabs>
-            <w:spacing w:line="240" w:lineRule="auto"/>
             <w:rPr>
+              <w:rFonts w:asciiTheme="minorHAnsi" w:eastAsiaTheme="minorEastAsia" w:hAnsiTheme="minorHAnsi" w:cstheme="minorBidi"/>
               <w:noProof/>
+              <w:lang w:val="ru-RU"/>
             </w:rPr>
           </w:pPr>
-          <w:hyperlink w:anchor="_Toc42433418" w:history="1">
+          <w:hyperlink w:anchor="_Toc43837364" w:history="1">
             <w:r>
               <w:rPr>
                 <w:rStyle w:val="Hyperlink"/>
@@ -629,12 +662,13 @@
             <w:tabs>
               <w:tab w:val="right" w:leader="dot" w:pos="9710"/>
             </w:tabs>
-            <w:spacing w:line="240" w:lineRule="auto"/>
             <w:rPr>
+              <w:rFonts w:asciiTheme="minorHAnsi" w:eastAsiaTheme="minorEastAsia" w:hAnsiTheme="minorHAnsi" w:cstheme="minorBidi"/>
               <w:noProof/>
+              <w:lang w:val="ru-RU"/>
             </w:rPr>
           </w:pPr>
-          <w:hyperlink w:anchor="_Toc42433419" w:history="1">
+          <w:hyperlink w:anchor="_Toc43837365" w:history="1">
             <w:r>
               <w:rPr>
                 <w:rStyle w:val="Hyperlink"/>
@@ -651,12 +685,13 @@
             <w:tabs>
               <w:tab w:val="right" w:leader="dot" w:pos="9710"/>
             </w:tabs>
-            <w:spacing w:line="240" w:lineRule="auto"/>
             <w:rPr>
+              <w:rFonts w:asciiTheme="minorHAnsi" w:eastAsiaTheme="minorEastAsia" w:hAnsiTheme="minorHAnsi" w:cstheme="minorBidi"/>
               <w:noProof/>
+              <w:lang w:val="ru-RU"/>
             </w:rPr>
           </w:pPr>
-          <w:hyperlink w:anchor="_Toc42433420" w:history="1">
+          <w:hyperlink w:anchor="_Toc43837366" w:history="1">
             <w:r>
               <w:rPr>
                 <w:rStyle w:val="Hyperlink"/>
@@ -673,37 +708,28 @@
             <w:tabs>
               <w:tab w:val="right" w:leader="dot" w:pos="9710"/>
             </w:tabs>
-            <w:spacing w:line="240" w:lineRule="auto"/>
             <w:rPr>
+              <w:rFonts w:asciiTheme="minorHAnsi" w:eastAsiaTheme="minorEastAsia" w:hAnsiTheme="minorHAnsi" w:cstheme="minorBidi"/>
               <w:noProof/>
+              <w:lang w:val="ru-RU"/>
             </w:rPr>
           </w:pPr>
-          <w:hyperlink w:anchor="_Toc42433421" w:history="1">
+          <w:hyperlink w:anchor="_Toc43837367" w:history="1">
             <w:r>
               <w:rPr>
                 <w:rStyle w:val="Hyperlink"/>
                 <w:noProof/>
                 <w:lang w:val="ru-RU"/>
               </w:rPr>
-              <w:t>Обновление прошивки</w:t>
-            </w:r>
-          </w:hyperlink>
-        </w:p>
-        <w:p>
-          <w:pPr>
-            <w:pStyle w:val="TOC1"/>
-            <w:rPr>
-              <w:noProof/>
-            </w:rPr>
-          </w:pPr>
-          <w:hyperlink w:anchor="_Toc42433422" w:history="1">
+              <w:t>Сохранить настройки линии</w:t>
+            </w:r>
             <w:r>
               <w:rPr>
                 <w:rStyle w:val="Hyperlink"/>
                 <w:noProof/>
-                <w:lang w:val="ru-RU"/>
+                <w:lang w:val="en-US"/>
               </w:rPr>
-              <w:t>Список команд подчинённого устройства</w:t>
+              <w:t xml:space="preserve"> CS</w:t>
             </w:r>
           </w:hyperlink>
         </w:p>
@@ -713,19 +739,28 @@
             <w:tabs>
               <w:tab w:val="right" w:leader="dot" w:pos="9710"/>
             </w:tabs>
-            <w:spacing w:line="240" w:lineRule="auto"/>
             <w:rPr>
+              <w:rFonts w:asciiTheme="minorHAnsi" w:eastAsiaTheme="minorEastAsia" w:hAnsiTheme="minorHAnsi" w:cstheme="minorBidi"/>
               <w:noProof/>
+              <w:lang w:val="ru-RU"/>
             </w:rPr>
           </w:pPr>
-          <w:hyperlink w:anchor="_Toc42433423" w:history="1">
+          <w:hyperlink w:anchor="_Toc43837368" w:history="1">
             <w:r>
               <w:rPr>
                 <w:rStyle w:val="Hyperlink"/>
                 <w:noProof/>
                 <w:lang w:val="ru-RU"/>
               </w:rPr>
-              <w:t>Изменить адрес</w:t>
+              <w:t>Получить настройки линии</w:t>
+            </w:r>
+            <w:r>
+              <w:rPr>
+                <w:rStyle w:val="Hyperlink"/>
+                <w:noProof/>
+                <w:lang w:val="en-US"/>
+              </w:rPr>
+              <w:t xml:space="preserve"> CS</w:t>
             </w:r>
           </w:hyperlink>
         </w:p>
@@ -735,18 +770,40 @@
             <w:tabs>
               <w:tab w:val="right" w:leader="dot" w:pos="9710"/>
             </w:tabs>
-            <w:spacing w:line="240" w:lineRule="auto"/>
             <w:rPr>
+              <w:rFonts w:asciiTheme="minorHAnsi" w:eastAsiaTheme="minorEastAsia" w:hAnsiTheme="minorHAnsi" w:cstheme="minorBidi"/>
               <w:noProof/>
+              <w:lang w:val="ru-RU"/>
             </w:rPr>
           </w:pPr>
-          <w:hyperlink w:anchor="_Toc42433424" w:history="1">
+          <w:hyperlink w:anchor="_Toc43837369" w:history="1">
             <w:r>
               <w:rPr>
                 <w:rStyle w:val="Hyperlink"/>
                 <w:noProof/>
+                <w:lang w:val="ru-RU"/>
               </w:rPr>
-              <w:t>Изменить тип устройства</w:t>
+              <w:t>Обновление прошивки</w:t>
+            </w:r>
+          </w:hyperlink>
+        </w:p>
+        <w:p>
+          <w:pPr>
+            <w:pStyle w:val="TOC1"/>
+            <w:rPr>
+              <w:rFonts w:asciiTheme="minorHAnsi" w:eastAsiaTheme="minorEastAsia" w:hAnsiTheme="minorHAnsi" w:cstheme="minorBidi"/>
+              <w:noProof/>
+              <w:lang w:val="ru-RU"/>
+            </w:rPr>
+          </w:pPr>
+          <w:hyperlink w:anchor="_Toc43837370" w:history="1">
+            <w:r>
+              <w:rPr>
+                <w:rStyle w:val="Hyperlink"/>
+                <w:noProof/>
+                <w:lang w:val="ru-RU"/>
+              </w:rPr>
+              <w:t>Список команд подчинённого устройства</w:t>
             </w:r>
           </w:hyperlink>
         </w:p>
@@ -756,18 +813,20 @@
             <w:tabs>
               <w:tab w:val="right" w:leader="dot" w:pos="9710"/>
             </w:tabs>
-            <w:spacing w:line="240" w:lineRule="auto"/>
             <w:rPr>
+              <w:rFonts w:asciiTheme="minorHAnsi" w:eastAsiaTheme="minorEastAsia" w:hAnsiTheme="minorHAnsi" w:cstheme="minorBidi"/>
               <w:noProof/>
+              <w:lang w:val="ru-RU"/>
             </w:rPr>
           </w:pPr>
-          <w:hyperlink w:anchor="_Toc42433425" w:history="1">
+          <w:hyperlink w:anchor="_Toc43837371" w:history="1">
             <w:r>
               <w:rPr>
                 <w:rStyle w:val="Hyperlink"/>
                 <w:noProof/>
+                <w:lang w:val="ru-RU"/>
               </w:rPr>
-              <w:t>Изменить имя устройства</w:t>
+              <w:t>Изменить адрес</w:t>
             </w:r>
           </w:hyperlink>
         </w:p>
@@ -777,19 +836,19 @@
             <w:tabs>
               <w:tab w:val="right" w:leader="dot" w:pos="9710"/>
             </w:tabs>
-            <w:spacing w:line="240" w:lineRule="auto"/>
             <w:rPr>
+              <w:rFonts w:asciiTheme="minorHAnsi" w:eastAsiaTheme="minorEastAsia" w:hAnsiTheme="minorHAnsi" w:cstheme="minorBidi"/>
               <w:noProof/>
+              <w:lang w:val="ru-RU"/>
             </w:rPr>
           </w:pPr>
-          <w:hyperlink w:anchor="_Toc42433426" w:history="1">
+          <w:hyperlink w:anchor="_Toc43837372" w:history="1">
             <w:r>
               <w:rPr>
                 <w:rStyle w:val="Hyperlink"/>
                 <w:noProof/>
-                <w:lang w:val="ru-RU"/>
               </w:rPr>
-              <w:t>Узнать тип и имя устройства</w:t>
+              <w:t>Изменить тип устройства</w:t>
             </w:r>
           </w:hyperlink>
         </w:p>
@@ -799,19 +858,19 @@
             <w:tabs>
               <w:tab w:val="right" w:leader="dot" w:pos="9710"/>
             </w:tabs>
-            <w:spacing w:line="240" w:lineRule="auto"/>
             <w:rPr>
+              <w:rFonts w:asciiTheme="minorHAnsi" w:eastAsiaTheme="minorEastAsia" w:hAnsiTheme="minorHAnsi" w:cstheme="minorBidi"/>
               <w:noProof/>
+              <w:lang w:val="ru-RU"/>
             </w:rPr>
           </w:pPr>
-          <w:hyperlink w:anchor="_Toc42433427" w:history="1">
+          <w:hyperlink w:anchor="_Toc43837373" w:history="1">
             <w:r>
               <w:rPr>
                 <w:rStyle w:val="Hyperlink"/>
                 <w:noProof/>
-                <w:lang w:val="ru-RU"/>
               </w:rPr>
-              <w:t>Управление термостатированием</w:t>
+              <w:t>Изменить имя устройства</w:t>
             </w:r>
           </w:hyperlink>
         </w:p>
@@ -821,79 +880,20 @@
             <w:tabs>
               <w:tab w:val="right" w:leader="dot" w:pos="9710"/>
             </w:tabs>
-            <w:spacing w:line="240" w:lineRule="auto"/>
             <w:rPr>
+              <w:rFonts w:asciiTheme="minorHAnsi" w:eastAsiaTheme="minorEastAsia" w:hAnsiTheme="minorHAnsi" w:cstheme="minorBidi"/>
               <w:noProof/>
+              <w:lang w:val="ru-RU"/>
             </w:rPr>
           </w:pPr>
-          <w:hyperlink w:anchor="_Toc42433428" w:history="1">
+          <w:hyperlink w:anchor="_Toc43837374" w:history="1">
             <w:r>
               <w:rPr>
                 <w:rStyle w:val="Hyperlink"/>
                 <w:noProof/>
                 <w:lang w:val="ru-RU"/>
               </w:rPr>
-              <w:t xml:space="preserve">Управление </w:t>
-            </w:r>
-            <w:r>
-              <w:rPr>
-                <w:rStyle w:val="Hyperlink"/>
-                <w:noProof/>
-              </w:rPr>
-              <w:t>MRL</w:t>
-            </w:r>
-            <w:r>
-              <w:rPr>
-                <w:rStyle w:val="Hyperlink"/>
-                <w:noProof/>
-                <w:lang w:val="ru-RU"/>
-              </w:rPr>
-              <w:t xml:space="preserve"> (</w:t>
-            </w:r>
-            <w:r>
-              <w:rPr>
-                <w:rStyle w:val="Hyperlink"/>
-                <w:noProof/>
-              </w:rPr>
-              <w:t>HMC</w:t>
-            </w:r>
-            <w:r>
-              <w:rPr>
-                <w:rStyle w:val="Hyperlink"/>
-                <w:noProof/>
-                <w:lang w:val="ru-RU"/>
-              </w:rPr>
-              <w:t xml:space="preserve">821) и </w:t>
-            </w:r>
-            <w:r>
-              <w:rPr>
-                <w:rStyle w:val="Hyperlink"/>
-                <w:noProof/>
-              </w:rPr>
-              <w:t>KuKonv</w:t>
-            </w:r>
-            <w:r>
-              <w:rPr>
-                <w:rStyle w:val="Hyperlink"/>
-                <w:noProof/>
-                <w:lang w:val="ru-RU"/>
-              </w:rPr>
-              <w:t xml:space="preserve"> (</w:t>
-            </w:r>
-            <w:r>
-              <w:rPr>
-                <w:rStyle w:val="Hyperlink"/>
-                <w:noProof/>
-              </w:rPr>
-              <w:t>ADF</w:t>
-            </w:r>
-            <w:r>
-              <w:rPr>
-                <w:rStyle w:val="Hyperlink"/>
-                <w:noProof/>
-                <w:lang w:val="ru-RU"/>
-              </w:rPr>
-              <w:t>5356)</w:t>
+              <w:t>Узнать тип и имя устройства</w:t>
             </w:r>
           </w:hyperlink>
         </w:p>
@@ -903,12 +903,142 @@
             <w:tabs>
               <w:tab w:val="right" w:leader="dot" w:pos="9710"/>
             </w:tabs>
-            <w:spacing w:line="240" w:lineRule="auto"/>
             <w:rPr>
+              <w:rFonts w:asciiTheme="minorHAnsi" w:eastAsiaTheme="minorEastAsia" w:hAnsiTheme="minorHAnsi" w:cstheme="minorBidi"/>
               <w:noProof/>
+              <w:lang w:val="ru-RU"/>
             </w:rPr>
           </w:pPr>
-          <w:hyperlink w:anchor="_Toc42433429" w:history="1">
+          <w:hyperlink w:anchor="_Toc43837375" w:history="1">
+            <w:r>
+              <w:rPr>
+                <w:rStyle w:val="Hyperlink"/>
+                <w:noProof/>
+                <w:lang w:val="ru-RU"/>
+              </w:rPr>
+              <w:t>Управление термостатированием</w:t>
+            </w:r>
+          </w:hyperlink>
+        </w:p>
+        <w:p>
+          <w:pPr>
+            <w:pStyle w:val="TOC2"/>
+            <w:tabs>
+              <w:tab w:val="right" w:leader="dot" w:pos="9710"/>
+            </w:tabs>
+            <w:rPr>
+              <w:rFonts w:asciiTheme="minorHAnsi" w:eastAsiaTheme="minorEastAsia" w:hAnsiTheme="minorHAnsi" w:cstheme="minorBidi"/>
+              <w:noProof/>
+              <w:lang w:val="ru-RU"/>
+            </w:rPr>
+          </w:pPr>
+          <w:hyperlink w:anchor="_Toc43837376" w:history="1">
+            <w:r>
+              <w:rPr>
+                <w:rStyle w:val="Hyperlink"/>
+                <w:noProof/>
+                <w:lang w:val="ru-RU"/>
+              </w:rPr>
+              <w:t xml:space="preserve">Управление </w:t>
+            </w:r>
+            <w:r>
+              <w:rPr>
+                <w:rStyle w:val="Hyperlink"/>
+                <w:noProof/>
+              </w:rPr>
+              <w:t>MRL</w:t>
+            </w:r>
+            <w:r>
+              <w:rPr>
+                <w:rStyle w:val="Hyperlink"/>
+                <w:noProof/>
+                <w:lang w:val="ru-RU"/>
+              </w:rPr>
+              <w:t xml:space="preserve"> (</w:t>
+            </w:r>
+            <w:r>
+              <w:rPr>
+                <w:rStyle w:val="Hyperlink"/>
+                <w:noProof/>
+              </w:rPr>
+              <w:t>HMC</w:t>
+            </w:r>
+            <w:r>
+              <w:rPr>
+                <w:rStyle w:val="Hyperlink"/>
+                <w:noProof/>
+                <w:lang w:val="ru-RU"/>
+              </w:rPr>
+              <w:t>821)</w:t>
+            </w:r>
+          </w:hyperlink>
+        </w:p>
+        <w:p>
+          <w:pPr>
+            <w:pStyle w:val="TOC2"/>
+            <w:tabs>
+              <w:tab w:val="right" w:leader="dot" w:pos="9710"/>
+            </w:tabs>
+            <w:rPr>
+              <w:rFonts w:asciiTheme="minorHAnsi" w:eastAsiaTheme="minorEastAsia" w:hAnsiTheme="minorHAnsi" w:cstheme="minorBidi"/>
+              <w:noProof/>
+              <w:lang w:val="ru-RU"/>
+            </w:rPr>
+          </w:pPr>
+          <w:hyperlink w:anchor="_Toc43837377" w:history="1">
+            <w:r>
+              <w:rPr>
+                <w:rStyle w:val="Hyperlink"/>
+                <w:noProof/>
+                <w:lang w:val="ru-RU"/>
+              </w:rPr>
+              <w:t xml:space="preserve">Управление </w:t>
+            </w:r>
+            <w:r>
+              <w:rPr>
+                <w:rStyle w:val="Hyperlink"/>
+                <w:noProof/>
+              </w:rPr>
+              <w:t>KuKonv</w:t>
+            </w:r>
+            <w:r>
+              <w:rPr>
+                <w:rStyle w:val="Hyperlink"/>
+                <w:noProof/>
+                <w:lang w:val="ru-RU"/>
+              </w:rPr>
+              <w:t xml:space="preserve"> (</w:t>
+            </w:r>
+            <w:r>
+              <w:rPr>
+                <w:rStyle w:val="Hyperlink"/>
+                <w:noProof/>
+              </w:rPr>
+              <w:t>ADF</w:t>
+            </w:r>
+            <w:r>
+              <w:rPr>
+                <w:rStyle w:val="Hyperlink"/>
+                <w:noProof/>
+                <w:lang w:val="ru-RU"/>
+              </w:rPr>
+              <w:t>5356)</w:t>
+            </w:r>
+          </w:hyperlink>
+        </w:p>
+        <w:p>
+          <w:pPr>
+            <w:pStyle w:val="TOC3"/>
+            <w:tabs>
+              <w:tab w:val="right" w:leader="dot" w:pos="9710"/>
+            </w:tabs>
+            <w:rPr>
+              <w:rFonts w:asciiTheme="minorHAnsi" w:eastAsiaTheme="minorEastAsia" w:hAnsiTheme="minorHAnsi" w:cstheme="minorBidi"/>
+              <w:noProof/>
+              <w:lang w:val="ru-RU"/>
+            </w:rPr>
+          </w:pPr>
+          <w:hyperlink w:anchor="_Toc43837378" w:history="1">
             <w:r>
               <w:rPr>
                 <w:rStyle w:val="Hyperlink"/>
@@ -972,7 +1102,7 @@
           <w:lang w:val="ru-RU"/>
         </w:rPr>
       </w:pPr>
-      <w:bookmarkStart w:id="1" w:name="_Toc42433392"/>
+      <w:bookmarkStart w:id="1" w:name="_Toc43837338"/>
       <w:r>
         <w:rPr>
           <w:lang w:val="ru-RU"/>
@@ -1106,11 +1236,12 @@
           <w:lang w:val="ru-RU"/>
         </w:rPr>
       </w:pPr>
-      <w:bookmarkStart w:id="2" w:name="_Toc42433393"/>
-      <w:r>
-        <w:rPr>
-          <w:lang w:val="ru-RU"/>
-        </w:rPr>
+      <w:bookmarkStart w:id="2" w:name="_Toc43837339"/>
+      <w:r>
+        <w:rPr>
+          <w:lang w:val="ru-RU"/>
+        </w:rPr>
+        <w:lastRenderedPageBreak/>
         <w:t>Головное устройство</w:t>
       </w:r>
       <w:bookmarkEnd w:id="2"/>
@@ -1125,21 +1256,19 @@
         <w:rPr>
           <w:lang w:val="ru-RU"/>
         </w:rPr>
-        <w:t xml:space="preserve">ГУ хранит в энергонезависимой памяти таблицу </w:t>
-      </w:r>
-      <w:proofErr w:type="spellStart"/>
-      <w:r>
-        <w:rPr>
-          <w:lang w:val="ru-RU"/>
-        </w:rPr>
-        <w:t>зарагистрированных</w:t>
-      </w:r>
-      <w:proofErr w:type="spellEnd"/>
-      <w:r>
-        <w:rPr>
-          <w:lang w:val="ru-RU"/>
-        </w:rPr>
-        <w:t xml:space="preserve"> устройств с адресами, типами и именами. Это нужно для того, чтобы при сбое/отключении устройства указать, что оно должно быть, но не отвечает. Устройство можно добавить в таблицу либо удалить из неё при помощи команды.</w:t>
+        <w:t>ГУ хранит в энергонезависимой памяти таблицу зар</w:t>
+      </w:r>
+      <w:r>
+        <w:rPr>
+          <w:lang w:val="ru-RU"/>
+        </w:rPr>
+        <w:t>е</w:t>
+      </w:r>
+      <w:r>
+        <w:rPr>
+          <w:lang w:val="ru-RU"/>
+        </w:rPr>
+        <w:t>гистрированных устройств с адресами, типами и именами. Это нужно для того, чтобы при сбое/отключении устройства указать, что оно должно быть, но не отвечает. Устройство можно добавить в таблицу либо удалить из неё при помощи команды.</w:t>
       </w:r>
     </w:p>
     <w:p>
@@ -1162,12 +1291,11 @@
           <w:lang w:val="ru-RU"/>
         </w:rPr>
       </w:pPr>
-      <w:bookmarkStart w:id="3" w:name="_Toc42433394"/>
-      <w:r>
-        <w:rPr>
-          <w:lang w:val="ru-RU"/>
-        </w:rPr>
-        <w:lastRenderedPageBreak/>
+      <w:bookmarkStart w:id="3" w:name="_Toc43837340"/>
+      <w:r>
+        <w:rPr>
+          <w:lang w:val="ru-RU"/>
+        </w:rPr>
         <w:t>Подчинённые устройства</w:t>
       </w:r>
       <w:bookmarkEnd w:id="3"/>
@@ -2072,7 +2200,7 @@
         <w:pStyle w:val="Heading2"/>
       </w:pPr>
       <w:bookmarkStart w:id="4" w:name="_f0l0qqimlc6p" w:colFirst="0" w:colLast="0"/>
-      <w:bookmarkStart w:id="5" w:name="_Toc42433395"/>
+      <w:bookmarkStart w:id="5" w:name="_Toc43837341"/>
       <w:bookmarkEnd w:id="4"/>
       <w:proofErr w:type="spellStart"/>
       <w:r>
@@ -2186,6 +2314,7 @@
         <w:rPr>
           <w:lang w:val="ru-RU"/>
         </w:rPr>
+        <w:lastRenderedPageBreak/>
         <w:t xml:space="preserve">По этой же причине может понадобиться </w:t>
       </w:r>
       <w:proofErr w:type="spellStart"/>
@@ -2208,7 +2337,6 @@
         <w:rPr>
           <w:noProof/>
         </w:rPr>
-        <w:lastRenderedPageBreak/>
         <w:drawing>
           <wp:inline distT="114300" distB="114300" distL="114300" distR="114300" wp14:anchorId="759C81C0" wp14:editId="102A8702">
             <wp:extent cx="5434013" cy="2272558"/>
@@ -2309,7 +2437,7 @@
         </w:rPr>
       </w:pPr>
       <w:bookmarkStart w:id="6" w:name="_5kak7m8nodho" w:colFirst="0" w:colLast="0"/>
-      <w:bookmarkStart w:id="7" w:name="_Toc42433396"/>
+      <w:bookmarkStart w:id="7" w:name="_Toc43837342"/>
       <w:bookmarkEnd w:id="6"/>
       <w:r>
         <w:rPr>
@@ -2425,7 +2553,7 @@
         </w:rPr>
       </w:pPr>
       <w:bookmarkStart w:id="8" w:name="_96upea7703e8" w:colFirst="0" w:colLast="0"/>
-      <w:bookmarkStart w:id="9" w:name="_Toc42433397"/>
+      <w:bookmarkStart w:id="9" w:name="_Toc43837343"/>
       <w:bookmarkEnd w:id="8"/>
       <w:r>
         <w:rPr>
@@ -2493,7 +2621,21 @@
         <w:rPr>
           <w:lang w:val="ru-RU"/>
         </w:rPr>
-        <w:t>В дальнейшем описании обязательные параметры заключаются в треугольные скобки &lt; &gt;, а необязательные – в квадратные скобки: [  ].</w:t>
+        <w:t xml:space="preserve">В дальнейшем описании обязательные параметры заключаются в треугольные скобки </w:t>
+      </w:r>
+      <w:proofErr w:type="gramStart"/>
+      <w:r>
+        <w:rPr>
+          <w:lang w:val="ru-RU"/>
+        </w:rPr>
+        <w:t>&lt; &gt;</w:t>
+      </w:r>
+      <w:proofErr w:type="gramEnd"/>
+      <w:r>
+        <w:rPr>
+          <w:lang w:val="ru-RU"/>
+        </w:rPr>
+        <w:t>, а необязательные – в квадратные скобки: [  ].</w:t>
       </w:r>
     </w:p>
     <w:p>
@@ -2504,7 +2646,7 @@
         </w:rPr>
       </w:pPr>
       <w:bookmarkStart w:id="10" w:name="_xutxqr8k9gc3" w:colFirst="0" w:colLast="0"/>
-      <w:bookmarkStart w:id="11" w:name="_Toc42433398"/>
+      <w:bookmarkStart w:id="11" w:name="_Toc43837344"/>
       <w:bookmarkEnd w:id="10"/>
       <w:r>
         <w:rPr>
@@ -2858,7 +3000,7 @@
         </w:rPr>
       </w:pPr>
       <w:bookmarkStart w:id="12" w:name="_eh8161kuolsy" w:colFirst="0" w:colLast="0"/>
-      <w:bookmarkStart w:id="13" w:name="_Toc42433399"/>
+      <w:bookmarkStart w:id="13" w:name="_Toc43837345"/>
       <w:bookmarkEnd w:id="12"/>
       <w:r>
         <w:rPr>
@@ -3103,7 +3245,21 @@
         <w:rPr>
           <w:lang w:val="ru-RU"/>
         </w:rPr>
-        <w:t xml:space="preserve">После получения такой команды приёмник подготавливает всё необходимое и выдаёт приглашение: символ ‘&gt;’. После этого передатчик должен передать нужные байты как есть, без какого-либо кодирования. Максимальный размер данных -- 64 </w:t>
+        <w:t xml:space="preserve">После получения такой команды приёмник подготавливает всё необходимое и выдаёт приглашение: символ </w:t>
+      </w:r>
+      <w:proofErr w:type="gramStart"/>
+      <w:r>
+        <w:rPr>
+          <w:lang w:val="ru-RU"/>
+        </w:rPr>
+        <w:t>‘&gt;’</w:t>
+      </w:r>
+      <w:proofErr w:type="gramEnd"/>
+      <w:r>
+        <w:rPr>
+          <w:lang w:val="ru-RU"/>
+        </w:rPr>
+        <w:t xml:space="preserve">. После этого передатчик должен передать нужные байты как есть, без какого-либо кодирования. Максимальный размер данных -- 64 </w:t>
       </w:r>
       <w:proofErr w:type="spellStart"/>
       <w:r>
@@ -3334,7 +3490,21 @@
         <w:rPr>
           <w:lang w:val="ru-RU"/>
         </w:rPr>
-        <w:t xml:space="preserve">Затем отправляет приглашающий символ ‘&gt;’ и принимает указанное количество байт. </w:t>
+        <w:t xml:space="preserve">Затем отправляет приглашающий символ </w:t>
+      </w:r>
+      <w:proofErr w:type="gramStart"/>
+      <w:r>
+        <w:rPr>
+          <w:lang w:val="ru-RU"/>
+        </w:rPr>
+        <w:t>‘&gt;’</w:t>
+      </w:r>
+      <w:proofErr w:type="gramEnd"/>
+      <w:r>
+        <w:rPr>
+          <w:lang w:val="ru-RU"/>
+        </w:rPr>
+        <w:t xml:space="preserve"> и принимает указанное количество байт. </w:t>
       </w:r>
     </w:p>
     <w:p>
@@ -3345,7 +3515,7 @@
         </w:rPr>
       </w:pPr>
       <w:bookmarkStart w:id="14" w:name="_u2uz3qm3rcb9" w:colFirst="0" w:colLast="0"/>
-      <w:bookmarkStart w:id="15" w:name="_Toc42433400"/>
+      <w:bookmarkStart w:id="15" w:name="_Toc43837346"/>
       <w:bookmarkEnd w:id="14"/>
       <w:r>
         <w:rPr>
@@ -3604,8 +3774,13 @@
       </w:r>
       <w:proofErr w:type="spellEnd"/>
       <w:r>
-        <w:t xml:space="preserve"> C::</w:t>
-      </w:r>
+        <w:t xml:space="preserve"> </w:t>
+      </w:r>
+      <w:proofErr w:type="gramStart"/>
+      <w:r>
+        <w:t>C::</w:t>
+      </w:r>
+      <w:proofErr w:type="gramEnd"/>
     </w:p>
     <w:p>
       <w:pPr>
@@ -3638,6 +3813,7 @@
         <w:t xml:space="preserve">static const uint16_t </w:t>
       </w:r>
       <w:proofErr w:type="spellStart"/>
+      <w:proofErr w:type="gramStart"/>
       <w:r>
         <w:rPr>
           <w:rFonts w:ascii="Georgia" w:eastAsia="Georgia" w:hAnsi="Georgia" w:cs="Georgia"/>
@@ -3653,312 +3829,321 @@
           <w:sz w:val="16"/>
           <w:szCs w:val="16"/>
         </w:rPr>
-        <w:t>[256] = {</w:t>
-      </w:r>
-    </w:p>
-    <w:p>
-      <w:pPr>
-        <w:ind w:hanging="450"/>
+        <w:t>[</w:t>
+      </w:r>
+      <w:proofErr w:type="gramEnd"/>
+      <w:r>
         <w:rPr>
           <w:rFonts w:ascii="Georgia" w:eastAsia="Georgia" w:hAnsi="Georgia" w:cs="Georgia"/>
           <w:sz w:val="16"/>
           <w:szCs w:val="16"/>
         </w:rPr>
-      </w:pPr>
-      <w:r>
+        <w:t>256] = {</w:t>
+      </w:r>
+    </w:p>
+    <w:p>
+      <w:pPr>
+        <w:ind w:hanging="450"/>
         <w:rPr>
           <w:rFonts w:ascii="Georgia" w:eastAsia="Georgia" w:hAnsi="Georgia" w:cs="Georgia"/>
           <w:sz w:val="16"/>
           <w:szCs w:val="16"/>
         </w:rPr>
-        <w:t>0x0000,0x1021,0x2042,0x3063,0x4084,0x50A5,0x60C6,0x70E7,0x8108,0x9129,0xA14A,0xB16B,0xC18C,0xD1AD,0xE1CE,0xF1EF,</w:t>
-      </w:r>
-    </w:p>
-    <w:p>
-      <w:pPr>
-        <w:ind w:hanging="450"/>
+      </w:pPr>
+      <w:r>
         <w:rPr>
           <w:rFonts w:ascii="Georgia" w:eastAsia="Georgia" w:hAnsi="Georgia" w:cs="Georgia"/>
           <w:sz w:val="16"/>
           <w:szCs w:val="16"/>
         </w:rPr>
-      </w:pPr>
-      <w:r>
+        <w:t>0x0000,0x1021,0x2042,0x3063,0x4084,0x50A5,0x60C6,0x70E7,0x8108,0x9129,0xA14A,0xB16B,0xC18C,0xD1AD,0xE1CE,0xF1EF,</w:t>
+      </w:r>
+    </w:p>
+    <w:p>
+      <w:pPr>
+        <w:ind w:hanging="450"/>
         <w:rPr>
           <w:rFonts w:ascii="Georgia" w:eastAsia="Georgia" w:hAnsi="Georgia" w:cs="Georgia"/>
           <w:sz w:val="16"/>
           <w:szCs w:val="16"/>
         </w:rPr>
-        <w:t>0x1231,0x0210,0x3273,0x2252,0x52B5,0x4294,0x72F7,0x62D6,0x9339,0x8318,0xB37B,0xA35A,0xD3BD,0xC39C,0xF3FF,0xE3DE,</w:t>
-      </w:r>
-    </w:p>
-    <w:p>
-      <w:pPr>
-        <w:ind w:hanging="450"/>
+      </w:pPr>
+      <w:r>
         <w:rPr>
           <w:rFonts w:ascii="Georgia" w:eastAsia="Georgia" w:hAnsi="Georgia" w:cs="Georgia"/>
           <w:sz w:val="16"/>
           <w:szCs w:val="16"/>
         </w:rPr>
-      </w:pPr>
-      <w:r>
+        <w:t>0x1231,0x0210,0x3273,0x2252,0x52B5,0x4294,0x72F7,0x62D6,0x9339,0x8318,0xB37B,0xA35A,0xD3BD,0xC39C,0xF3FF,0xE3DE,</w:t>
+      </w:r>
+    </w:p>
+    <w:p>
+      <w:pPr>
+        <w:ind w:hanging="450"/>
         <w:rPr>
           <w:rFonts w:ascii="Georgia" w:eastAsia="Georgia" w:hAnsi="Georgia" w:cs="Georgia"/>
           <w:sz w:val="16"/>
           <w:szCs w:val="16"/>
         </w:rPr>
-        <w:t>0x2462,0x3443,0x0420,0x1401,0x64E6,0x74C7,0x44A4,0x5485,0xA56A,0xB54B,0x8528,0x9509,0xE5EE,0xF5CF,0xC5AC,0xD58D,</w:t>
-      </w:r>
-    </w:p>
-    <w:p>
-      <w:pPr>
-        <w:ind w:hanging="450"/>
+      </w:pPr>
+      <w:r>
         <w:rPr>
           <w:rFonts w:ascii="Georgia" w:eastAsia="Georgia" w:hAnsi="Georgia" w:cs="Georgia"/>
           <w:sz w:val="16"/>
           <w:szCs w:val="16"/>
         </w:rPr>
-      </w:pPr>
-      <w:r>
+        <w:t>0x2462,0x3443,0x0420,0x1401,0x64E6,0x74C7,0x44A4,0x5485,0xA56A,0xB54B,0x8528,0x9509,0xE5EE,0xF5CF,0xC5AC,0xD58D,</w:t>
+      </w:r>
+    </w:p>
+    <w:p>
+      <w:pPr>
+        <w:ind w:hanging="450"/>
         <w:rPr>
           <w:rFonts w:ascii="Georgia" w:eastAsia="Georgia" w:hAnsi="Georgia" w:cs="Georgia"/>
           <w:sz w:val="16"/>
           <w:szCs w:val="16"/>
         </w:rPr>
-        <w:t>0x3653,0x2672,0x1611,0x0630,0x76D7,0x66F6,0x5695,0x46B4,0xB75B,0xA77A,0x9719,0x8738,0xF7DF,0xE7FE,0xD79D,0xC7BC,</w:t>
-      </w:r>
-    </w:p>
-    <w:p>
-      <w:pPr>
-        <w:ind w:hanging="450"/>
+      </w:pPr>
+      <w:r>
         <w:rPr>
           <w:rFonts w:ascii="Georgia" w:eastAsia="Georgia" w:hAnsi="Georgia" w:cs="Georgia"/>
           <w:sz w:val="16"/>
           <w:szCs w:val="16"/>
         </w:rPr>
-      </w:pPr>
-      <w:r>
+        <w:t>0x3653,0x2672,0x1611,0x0630,0x76D7,0x66F6,0x5695,0x46B4,0xB75B,0xA77A,0x9719,0x8738,0xF7DF,0xE7FE,0xD79D,0xC7BC,</w:t>
+      </w:r>
+    </w:p>
+    <w:p>
+      <w:pPr>
+        <w:ind w:hanging="450"/>
         <w:rPr>
           <w:rFonts w:ascii="Georgia" w:eastAsia="Georgia" w:hAnsi="Georgia" w:cs="Georgia"/>
           <w:sz w:val="16"/>
           <w:szCs w:val="16"/>
         </w:rPr>
-        <w:t>0x48C4,0x58E5,0x6886,0x78A7,0x0840,0x1861,0x2802,0x3823,0xC9CC,0xD9ED,0xE98E,0xF9AF,0x8948,0x9969,0xA90A,0xB92B,</w:t>
-      </w:r>
-    </w:p>
-    <w:p>
-      <w:pPr>
-        <w:ind w:hanging="450"/>
+      </w:pPr>
+      <w:r>
         <w:rPr>
           <w:rFonts w:ascii="Georgia" w:eastAsia="Georgia" w:hAnsi="Georgia" w:cs="Georgia"/>
           <w:sz w:val="16"/>
           <w:szCs w:val="16"/>
         </w:rPr>
-      </w:pPr>
-      <w:r>
+        <w:t>0x48C4,0x58E5,0x6886,0x78A7,0x0840,0x1861,0x2802,0x3823,0xC9CC,0xD9ED,0xE98E,0xF9AF,0x8948,0x9969,0xA90A,0xB92B,</w:t>
+      </w:r>
+    </w:p>
+    <w:p>
+      <w:pPr>
+        <w:ind w:hanging="450"/>
         <w:rPr>
           <w:rFonts w:ascii="Georgia" w:eastAsia="Georgia" w:hAnsi="Georgia" w:cs="Georgia"/>
           <w:sz w:val="16"/>
           <w:szCs w:val="16"/>
         </w:rPr>
-        <w:t>0x5AF5,0x4AD4,0x7AB7,0x6A96,0x1A71,0x0A50,0x3A33,0x2A12,0xDBFD,0xCBDC,0xFBBF,0xEB9E,0x9B79,0x8B58,0xBB3B,0xAB1A,</w:t>
-      </w:r>
-    </w:p>
-    <w:p>
-      <w:pPr>
-        <w:ind w:hanging="450"/>
+      </w:pPr>
+      <w:r>
         <w:rPr>
           <w:rFonts w:ascii="Georgia" w:eastAsia="Georgia" w:hAnsi="Georgia" w:cs="Georgia"/>
           <w:sz w:val="16"/>
           <w:szCs w:val="16"/>
         </w:rPr>
-      </w:pPr>
-      <w:r>
+        <w:t>0x5AF5,0x4AD4,0x7AB7,0x6A96,0x1A71,0x0A50,0x3A33,0x2A12,0xDBFD,0xCBDC,0xFBBF,0xEB9E,0x9B79,0x8B58,0xBB3B,0xAB1A,</w:t>
+      </w:r>
+    </w:p>
+    <w:p>
+      <w:pPr>
+        <w:ind w:hanging="450"/>
         <w:rPr>
           <w:rFonts w:ascii="Georgia" w:eastAsia="Georgia" w:hAnsi="Georgia" w:cs="Georgia"/>
           <w:sz w:val="16"/>
           <w:szCs w:val="16"/>
         </w:rPr>
-        <w:t>0x6CA6,0x7C87,0x4CE4,0x5CC5,0x2C22,0x3C03,0x0C60,0x1C41,0xEDAE,0xFD8F,0xCDEC,0xDDCD,0xAD2A,0xBD0B,0x8D68,0x9D49,</w:t>
-      </w:r>
-    </w:p>
-    <w:p>
-      <w:pPr>
-        <w:ind w:hanging="450"/>
+      </w:pPr>
+      <w:r>
         <w:rPr>
           <w:rFonts w:ascii="Georgia" w:eastAsia="Georgia" w:hAnsi="Georgia" w:cs="Georgia"/>
           <w:sz w:val="16"/>
           <w:szCs w:val="16"/>
         </w:rPr>
-      </w:pPr>
-      <w:r>
+        <w:t>0x6CA6,0x7C87,0x4CE4,0x5CC5,0x2C22,0x3C03,0x0C60,0x1C41,0xEDAE,0xFD8F,0xCDEC,0xDDCD,0xAD2A,0xBD0B,0x8D68,0x9D49,</w:t>
+      </w:r>
+    </w:p>
+    <w:p>
+      <w:pPr>
+        <w:ind w:hanging="450"/>
         <w:rPr>
           <w:rFonts w:ascii="Georgia" w:eastAsia="Georgia" w:hAnsi="Georgia" w:cs="Georgia"/>
           <w:sz w:val="16"/>
           <w:szCs w:val="16"/>
         </w:rPr>
-        <w:t>0x7E97,0x6EB6,0x5ED5,0x4EF4,0x3E13,0x2E32,0x1E51,0x0E70,0xFF9F,0xEFBE,0xDFDD,0xCFFC,0xBF1B,0xAF3A,0x9F59,0x8F78,</w:t>
-      </w:r>
-    </w:p>
-    <w:p>
-      <w:pPr>
-        <w:ind w:hanging="450"/>
+      </w:pPr>
+      <w:r>
         <w:rPr>
           <w:rFonts w:ascii="Georgia" w:eastAsia="Georgia" w:hAnsi="Georgia" w:cs="Georgia"/>
           <w:sz w:val="16"/>
           <w:szCs w:val="16"/>
         </w:rPr>
-      </w:pPr>
-      <w:r>
+        <w:t>0x7E97,0x6EB6,0x5ED5,0x4EF4,0x3E13,0x2E32,0x1E51,0x0E70,0xFF9F,0xEFBE,0xDFDD,0xCFFC,0xBF1B,0xAF3A,0x9F59,0x8F78,</w:t>
+      </w:r>
+    </w:p>
+    <w:p>
+      <w:pPr>
+        <w:ind w:hanging="450"/>
         <w:rPr>
           <w:rFonts w:ascii="Georgia" w:eastAsia="Georgia" w:hAnsi="Georgia" w:cs="Georgia"/>
           <w:sz w:val="16"/>
           <w:szCs w:val="16"/>
         </w:rPr>
-        <w:t>0x9188,0x81A9,0xB1CA,0xA1EB,0xD10C,0xC12D,0xF14E,0xE16F,0x1080,0x00A1,0x30C2,0x20E3,0x5004,0x4025,0x7046,0x6067,</w:t>
-      </w:r>
-    </w:p>
-    <w:p>
-      <w:pPr>
-        <w:ind w:hanging="450"/>
+      </w:pPr>
+      <w:r>
         <w:rPr>
           <w:rFonts w:ascii="Georgia" w:eastAsia="Georgia" w:hAnsi="Georgia" w:cs="Georgia"/>
           <w:sz w:val="16"/>
           <w:szCs w:val="16"/>
         </w:rPr>
-      </w:pPr>
-      <w:r>
+        <w:t>0x9188,0x81A9,0xB1CA,0xA1EB,0xD10C,0xC12D,0xF14E,0xE16F,0x1080,0x00A1,0x30C2,0x20E3,0x5004,0x4025,0x7046,0x6067,</w:t>
+      </w:r>
+    </w:p>
+    <w:p>
+      <w:pPr>
+        <w:ind w:hanging="450"/>
         <w:rPr>
           <w:rFonts w:ascii="Georgia" w:eastAsia="Georgia" w:hAnsi="Georgia" w:cs="Georgia"/>
           <w:sz w:val="16"/>
           <w:szCs w:val="16"/>
         </w:rPr>
-        <w:t>0x83B9,0x9398,0xA3FB,0xB3DA,0xC33D,0xD31C,0xE37F,0xF35E,0x02B1,0x1290,0x22F3,0x32D2,0x4235,0x5214,0x6277,0x7256,</w:t>
-      </w:r>
-    </w:p>
-    <w:p>
-      <w:pPr>
-        <w:ind w:hanging="450"/>
+      </w:pPr>
+      <w:r>
         <w:rPr>
           <w:rFonts w:ascii="Georgia" w:eastAsia="Georgia" w:hAnsi="Georgia" w:cs="Georgia"/>
           <w:sz w:val="16"/>
           <w:szCs w:val="16"/>
         </w:rPr>
-      </w:pPr>
-      <w:r>
+        <w:t>0x83B9,0x9398,0xA3FB,0xB3DA,0xC33D,0xD31C,0xE37F,0xF35E,0x02B1,0x1290,0x22F3,0x32D2,0x4235,0x5214,0x6277,0x7256,</w:t>
+      </w:r>
+    </w:p>
+    <w:p>
+      <w:pPr>
+        <w:ind w:hanging="450"/>
         <w:rPr>
           <w:rFonts w:ascii="Georgia" w:eastAsia="Georgia" w:hAnsi="Georgia" w:cs="Georgia"/>
           <w:sz w:val="16"/>
           <w:szCs w:val="16"/>
         </w:rPr>
-        <w:t>0xB5EA,0xA5CB,0x95A8,0x8589,0xF56E,0xE54F,0xD52C,0xC50D,0x34E2,0x24C3,0x14A0,0x0481,0x7466,0x6447,0x5424,0x4405,</w:t>
-      </w:r>
-    </w:p>
-    <w:p>
-      <w:pPr>
-        <w:ind w:hanging="450"/>
+      </w:pPr>
+      <w:r>
         <w:rPr>
           <w:rFonts w:ascii="Georgia" w:eastAsia="Georgia" w:hAnsi="Georgia" w:cs="Georgia"/>
           <w:sz w:val="16"/>
           <w:szCs w:val="16"/>
         </w:rPr>
-      </w:pPr>
-      <w:r>
+        <w:t>0xB5EA,0xA5CB,0x95A8,0x8589,0xF56E,0xE54F,0xD52C,0xC50D,0x34E2,0x24C3,0x14A0,0x0481,0x7466,0x6447,0x5424,0x4405,</w:t>
+      </w:r>
+    </w:p>
+    <w:p>
+      <w:pPr>
+        <w:ind w:hanging="450"/>
         <w:rPr>
           <w:rFonts w:ascii="Georgia" w:eastAsia="Georgia" w:hAnsi="Georgia" w:cs="Georgia"/>
           <w:sz w:val="16"/>
           <w:szCs w:val="16"/>
         </w:rPr>
-        <w:t>0xA7DB,0xB7FA,0x8799,0x97B8,0xE75F,0xF77E,0xC71D,0xD73C,0x26D3,0x36F2,0x0691,0x16B0,0x6657,0x7676,0x4615,0x5634,</w:t>
-      </w:r>
-    </w:p>
-    <w:p>
-      <w:pPr>
-        <w:ind w:hanging="450"/>
+      </w:pPr>
+      <w:r>
         <w:rPr>
           <w:rFonts w:ascii="Georgia" w:eastAsia="Georgia" w:hAnsi="Georgia" w:cs="Georgia"/>
           <w:sz w:val="16"/>
           <w:szCs w:val="16"/>
         </w:rPr>
-      </w:pPr>
-      <w:r>
+        <w:t>0xA7DB,0xB7FA,0x8799,0x97B8,0xE75F,0xF77E,0xC71D,0xD73C,0x26D3,0x36F2,0x0691,0x16B0,0x6657,0x7676,0x4615,0x5634,</w:t>
+      </w:r>
+    </w:p>
+    <w:p>
+      <w:pPr>
+        <w:ind w:hanging="450"/>
         <w:rPr>
           <w:rFonts w:ascii="Georgia" w:eastAsia="Georgia" w:hAnsi="Georgia" w:cs="Georgia"/>
           <w:sz w:val="16"/>
           <w:szCs w:val="16"/>
         </w:rPr>
-        <w:t>0xD94C,0xC96D,0xF90E,0xE92F,0x99C8,0x89E9,0xB98A,0xA9AB,0x5844,0x4865,0x7806,0x6827,0x18C0,0x08E1,0x3882,0x28A3,</w:t>
-      </w:r>
-    </w:p>
-    <w:p>
-      <w:pPr>
-        <w:ind w:hanging="450"/>
+      </w:pPr>
+      <w:r>
         <w:rPr>
           <w:rFonts w:ascii="Georgia" w:eastAsia="Georgia" w:hAnsi="Georgia" w:cs="Georgia"/>
           <w:sz w:val="16"/>
           <w:szCs w:val="16"/>
         </w:rPr>
-      </w:pPr>
-      <w:r>
+        <w:t>0xD94C,0xC96D,0xF90E,0xE92F,0x99C8,0x89E9,0xB98A,0xA9AB,0x5844,0x4865,0x7806,0x6827,0x18C0,0x08E1,0x3882,0x28A3,</w:t>
+      </w:r>
+    </w:p>
+    <w:p>
+      <w:pPr>
+        <w:ind w:hanging="450"/>
         <w:rPr>
           <w:rFonts w:ascii="Georgia" w:eastAsia="Georgia" w:hAnsi="Georgia" w:cs="Georgia"/>
           <w:sz w:val="16"/>
           <w:szCs w:val="16"/>
         </w:rPr>
-        <w:t>0xCB7D,0xDB5C,0xEB3F,0xFB1E,0x8BF9,0x9BD8,0xABBB,0xBB9A,0x4A75,0x5A54,0x6A37,0x7A16,0x0AF1,0x1AD0,0x2AB3,0x3A92,</w:t>
-      </w:r>
-    </w:p>
-    <w:p>
-      <w:pPr>
-        <w:ind w:hanging="450"/>
+      </w:pPr>
+      <w:r>
         <w:rPr>
           <w:rFonts w:ascii="Georgia" w:eastAsia="Georgia" w:hAnsi="Georgia" w:cs="Georgia"/>
           <w:sz w:val="16"/>
           <w:szCs w:val="16"/>
         </w:rPr>
-      </w:pPr>
-      <w:r>
+        <w:t>0xCB7D,0xDB5C,0xEB3F,0xFB1E,0x8BF9,0x9BD8,0xABBB,0xBB9A,0x4A75,0x5A54,0x6A37,0x7A16,0x0AF1,0x1AD0,0x2AB3,0x3A92,</w:t>
+      </w:r>
+    </w:p>
+    <w:p>
+      <w:pPr>
+        <w:ind w:hanging="450"/>
         <w:rPr>
           <w:rFonts w:ascii="Georgia" w:eastAsia="Georgia" w:hAnsi="Georgia" w:cs="Georgia"/>
           <w:sz w:val="16"/>
           <w:szCs w:val="16"/>
         </w:rPr>
-        <w:t>0xFD2E,0xED0F,0xDD6C,0xCD4D,0xBDAA,0xAD8B,0x9DE8,0x8DC9,0x7C26,0x6C07,0x5C64,0x4C45,0x3CA2,0x2C83,0x1CE0,0x0CC1,</w:t>
-      </w:r>
-    </w:p>
-    <w:p>
-      <w:pPr>
-        <w:ind w:hanging="450"/>
+      </w:pPr>
+      <w:r>
         <w:rPr>
           <w:rFonts w:ascii="Georgia" w:eastAsia="Georgia" w:hAnsi="Georgia" w:cs="Georgia"/>
           <w:sz w:val="16"/>
           <w:szCs w:val="16"/>
         </w:rPr>
-      </w:pPr>
-      <w:r>
+        <w:t>0xFD2E,0xED0F,0xDD6C,0xCD4D,0xBDAA,0xAD8B,0x9DE8,0x8DC9,0x7C26,0x6C07,0x5C64,0x4C45,0x3CA2,0x2C83,0x1CE0,0x0CC1,</w:t>
+      </w:r>
+    </w:p>
+    <w:p>
+      <w:pPr>
+        <w:ind w:hanging="450"/>
         <w:rPr>
           <w:rFonts w:ascii="Georgia" w:eastAsia="Georgia" w:hAnsi="Georgia" w:cs="Georgia"/>
           <w:sz w:val="16"/>
           <w:szCs w:val="16"/>
         </w:rPr>
-        <w:t>0xEF1F,0xFF3E,0xCF5D,0xDF7C,0xAF9B,0xBFBA,0x8FD9,0x9FF8,0x6E17,0x7E36,0x4E55,0x5E74,0x2E93,0x3EB2,0x0ED1,0x1EF0,</w:t>
-      </w:r>
-    </w:p>
-    <w:p>
-      <w:pPr>
-        <w:ind w:hanging="450"/>
+      </w:pPr>
+      <w:r>
         <w:rPr>
           <w:rFonts w:ascii="Georgia" w:eastAsia="Georgia" w:hAnsi="Georgia" w:cs="Georgia"/>
           <w:sz w:val="16"/>
           <w:szCs w:val="16"/>
         </w:rPr>
-      </w:pPr>
-      <w:r>
+        <w:t>0xEF1F,0xFF3E,0xCF5D,0xDF7C,0xAF9B,0xBFBA,0x8FD9,0x9FF8,0x6E17,0x7E36,0x4E55,0x5E74,0x2E93,0x3EB2,0x0ED1,0x1EF0,</w:t>
+      </w:r>
+    </w:p>
+    <w:p>
+      <w:pPr>
+        <w:ind w:hanging="450"/>
         <w:rPr>
           <w:rFonts w:ascii="Georgia" w:eastAsia="Georgia" w:hAnsi="Georgia" w:cs="Georgia"/>
           <w:sz w:val="16"/>
           <w:szCs w:val="16"/>
         </w:rPr>
+      </w:pPr>
+      <w:r>
+        <w:rPr>
+          <w:rFonts w:ascii="Georgia" w:eastAsia="Georgia" w:hAnsi="Georgia" w:cs="Georgia"/>
+          <w:sz w:val="16"/>
+          <w:szCs w:val="16"/>
+        </w:rPr>
         <w:t>};</w:t>
       </w:r>
     </w:p>
@@ -4026,7 +4211,21 @@
         <w:rPr>
           <w:rFonts w:ascii="Georgia" w:eastAsia="Georgia" w:hAnsi="Georgia" w:cs="Georgia"/>
         </w:rPr>
-        <w:t xml:space="preserve">    for(uint32_t </w:t>
+        <w:t xml:space="preserve">    </w:t>
+      </w:r>
+      <w:proofErr w:type="gramStart"/>
+      <w:r>
+        <w:rPr>
+          <w:rFonts w:ascii="Georgia" w:eastAsia="Georgia" w:hAnsi="Georgia" w:cs="Georgia"/>
+        </w:rPr>
+        <w:t>for(</w:t>
+      </w:r>
+      <w:proofErr w:type="gramEnd"/>
+      <w:r>
+        <w:rPr>
+          <w:rFonts w:ascii="Georgia" w:eastAsia="Georgia" w:hAnsi="Georgia" w:cs="Georgia"/>
+        </w:rPr>
+        <w:t xml:space="preserve">uint32_t </w:t>
       </w:r>
       <w:proofErr w:type="spellStart"/>
       <w:r>
@@ -4113,6 +4312,7 @@
         <w:t xml:space="preserve"> &lt;&lt; 8) ^ </w:t>
       </w:r>
       <w:proofErr w:type="spellStart"/>
+      <w:proofErr w:type="gramStart"/>
       <w:r>
         <w:rPr>
           <w:rFonts w:ascii="Georgia" w:eastAsia="Georgia" w:hAnsi="Georgia" w:cs="Georgia"/>
@@ -4124,13 +4324,20 @@
         <w:rPr>
           <w:rFonts w:ascii="Georgia" w:eastAsia="Georgia" w:hAnsi="Georgia" w:cs="Georgia"/>
         </w:rPr>
-        <w:t>[(</w:t>
-      </w:r>
-      <w:proofErr w:type="spellStart"/>
+        <w:t>[</w:t>
+      </w:r>
+      <w:proofErr w:type="gramEnd"/>
       <w:r>
         <w:rPr>
           <w:rFonts w:ascii="Georgia" w:eastAsia="Georgia" w:hAnsi="Georgia" w:cs="Georgia"/>
         </w:rPr>
+        <w:t>(</w:t>
+      </w:r>
+      <w:proofErr w:type="spellStart"/>
+      <w:r>
+        <w:rPr>
+          <w:rFonts w:ascii="Georgia" w:eastAsia="Georgia" w:hAnsi="Georgia" w:cs="Georgia"/>
+        </w:rPr>
         <w:t>crc</w:t>
       </w:r>
       <w:proofErr w:type="spellEnd"/>
@@ -4242,6 +4449,7 @@
         <w:t xml:space="preserve">void </w:t>
       </w:r>
       <w:proofErr w:type="spellStart"/>
+      <w:proofErr w:type="gramStart"/>
       <w:r>
         <w:rPr>
           <w:rFonts w:ascii="Georgia" w:eastAsia="Georgia" w:hAnsi="Georgia" w:cs="Georgia"/>
@@ -4253,19 +4461,26 @@
         <w:rPr>
           <w:rFonts w:ascii="Georgia" w:eastAsia="Georgia" w:hAnsi="Georgia" w:cs="Georgia"/>
         </w:rPr>
-        <w:t>() {</w:t>
-      </w:r>
-    </w:p>
-    <w:p>
-      <w:pPr>
+        <w:t>(</w:t>
+      </w:r>
+      <w:proofErr w:type="gramEnd"/>
+      <w:r>
         <w:rPr>
           <w:rFonts w:ascii="Georgia" w:eastAsia="Georgia" w:hAnsi="Georgia" w:cs="Georgia"/>
         </w:rPr>
-      </w:pPr>
-      <w:r>
+        <w:t>) {</w:t>
+      </w:r>
+    </w:p>
+    <w:p>
+      <w:pPr>
         <w:rPr>
           <w:rFonts w:ascii="Georgia" w:eastAsia="Georgia" w:hAnsi="Georgia" w:cs="Georgia"/>
         </w:rPr>
+      </w:pPr>
+      <w:r>
+        <w:rPr>
+          <w:rFonts w:ascii="Georgia" w:eastAsia="Georgia" w:hAnsi="Georgia" w:cs="Georgia"/>
+        </w:rPr>
         <w:t xml:space="preserve">    uint16_t poly = 4129;</w:t>
       </w:r>
     </w:p>
@@ -4319,13 +4534,27 @@
         <w:rPr>
           <w:rFonts w:ascii="Georgia" w:eastAsia="Georgia" w:hAnsi="Georgia" w:cs="Georgia"/>
         </w:rPr>
-        <w:t xml:space="preserve">    for(uint16_t </w:t>
-      </w:r>
-      <w:proofErr w:type="spellStart"/>
+        <w:t xml:space="preserve">    </w:t>
+      </w:r>
+      <w:proofErr w:type="gramStart"/>
       <w:r>
         <w:rPr>
           <w:rFonts w:ascii="Georgia" w:eastAsia="Georgia" w:hAnsi="Georgia" w:cs="Georgia"/>
         </w:rPr>
+        <w:t>for(</w:t>
+      </w:r>
+      <w:proofErr w:type="gramEnd"/>
+      <w:r>
+        <w:rPr>
+          <w:rFonts w:ascii="Georgia" w:eastAsia="Georgia" w:hAnsi="Georgia" w:cs="Georgia"/>
+        </w:rPr>
+        <w:t xml:space="preserve">uint16_t </w:t>
+      </w:r>
+      <w:proofErr w:type="spellStart"/>
+      <w:r>
+        <w:rPr>
+          <w:rFonts w:ascii="Georgia" w:eastAsia="Georgia" w:hAnsi="Georgia" w:cs="Georgia"/>
+        </w:rPr>
         <w:t>i</w:t>
       </w:r>
       <w:proofErr w:type="spellEnd"/>
@@ -4387,13 +4616,21 @@
         <w:rPr>
           <w:rFonts w:ascii="Georgia" w:eastAsia="Georgia" w:hAnsi="Georgia" w:cs="Georgia"/>
         </w:rPr>
-        <w:t xml:space="preserve">        a = (uint16_t)(</w:t>
-      </w:r>
-      <w:proofErr w:type="spellStart"/>
+        <w:t xml:space="preserve">        a = (uint16_</w:t>
+      </w:r>
+      <w:proofErr w:type="gramStart"/>
       <w:r>
         <w:rPr>
           <w:rFonts w:ascii="Georgia" w:eastAsia="Georgia" w:hAnsi="Georgia" w:cs="Georgia"/>
         </w:rPr>
+        <w:t>t)(</w:t>
+      </w:r>
+      <w:proofErr w:type="spellStart"/>
+      <w:proofErr w:type="gramEnd"/>
+      <w:r>
+        <w:rPr>
+          <w:rFonts w:ascii="Georgia" w:eastAsia="Georgia" w:hAnsi="Georgia" w:cs="Georgia"/>
+        </w:rPr>
         <w:t>i</w:t>
       </w:r>
       <w:proofErr w:type="spellEnd"/>
@@ -4414,20 +4651,21 @@
         <w:rPr>
           <w:rFonts w:ascii="Georgia" w:eastAsia="Georgia" w:hAnsi="Georgia" w:cs="Georgia"/>
         </w:rPr>
-        <w:t xml:space="preserve">        for(uint16_t j=0; j &lt; 8; ++j) {</w:t>
-      </w:r>
-    </w:p>
-    <w:p>
-      <w:pPr>
+        <w:t xml:space="preserve">        </w:t>
+      </w:r>
+      <w:proofErr w:type="gramStart"/>
+      <w:r>
         <w:rPr>
           <w:rFonts w:ascii="Georgia" w:eastAsia="Georgia" w:hAnsi="Georgia" w:cs="Georgia"/>
         </w:rPr>
-      </w:pPr>
+        <w:t>for(</w:t>
+      </w:r>
+      <w:proofErr w:type="gramEnd"/>
       <w:r>
         <w:rPr>
           <w:rFonts w:ascii="Georgia" w:eastAsia="Georgia" w:hAnsi="Georgia" w:cs="Georgia"/>
         </w:rPr>
-        <w:t xml:space="preserve">            if(((temp ^ a) &amp; 0x8000) != 0) {</w:t>
+        <w:t>uint16_t j=0; j &lt; 8; ++j) {</w:t>
       </w:r>
     </w:p>
     <w:p>
@@ -4440,19 +4678,60 @@
         <w:rPr>
           <w:rFonts w:ascii="Georgia" w:eastAsia="Georgia" w:hAnsi="Georgia" w:cs="Georgia"/>
         </w:rPr>
-        <w:t xml:space="preserve">                temp = (uint16_t)((temp &lt;&lt; 1) ^ poly);</w:t>
-      </w:r>
-    </w:p>
-    <w:p>
-      <w:pPr>
+        <w:t xml:space="preserve">            </w:t>
+      </w:r>
+      <w:proofErr w:type="gramStart"/>
+      <w:r>
         <w:rPr>
           <w:rFonts w:ascii="Georgia" w:eastAsia="Georgia" w:hAnsi="Georgia" w:cs="Georgia"/>
         </w:rPr>
-      </w:pPr>
+        <w:t>if(</w:t>
+      </w:r>
+      <w:proofErr w:type="gramEnd"/>
       <w:r>
         <w:rPr>
           <w:rFonts w:ascii="Georgia" w:eastAsia="Georgia" w:hAnsi="Georgia" w:cs="Georgia"/>
         </w:rPr>
+        <w:t>((temp ^ a) &amp; 0x8000) != 0) {</w:t>
+      </w:r>
+    </w:p>
+    <w:p>
+      <w:pPr>
+        <w:rPr>
+          <w:rFonts w:ascii="Georgia" w:eastAsia="Georgia" w:hAnsi="Georgia" w:cs="Georgia"/>
+        </w:rPr>
+      </w:pPr>
+      <w:r>
+        <w:rPr>
+          <w:rFonts w:ascii="Georgia" w:eastAsia="Georgia" w:hAnsi="Georgia" w:cs="Georgia"/>
+        </w:rPr>
+        <w:t xml:space="preserve">                temp = (uint16_</w:t>
+      </w:r>
+      <w:proofErr w:type="gramStart"/>
+      <w:r>
+        <w:rPr>
+          <w:rFonts w:ascii="Georgia" w:eastAsia="Georgia" w:hAnsi="Georgia" w:cs="Georgia"/>
+        </w:rPr>
+        <w:t>t)(</w:t>
+      </w:r>
+      <w:proofErr w:type="gramEnd"/>
+      <w:r>
+        <w:rPr>
+          <w:rFonts w:ascii="Georgia" w:eastAsia="Georgia" w:hAnsi="Georgia" w:cs="Georgia"/>
+        </w:rPr>
+        <w:t>(temp &lt;&lt; 1) ^ poly);</w:t>
+      </w:r>
+    </w:p>
+    <w:p>
+      <w:pPr>
+        <w:rPr>
+          <w:rFonts w:ascii="Georgia" w:eastAsia="Georgia" w:hAnsi="Georgia" w:cs="Georgia"/>
+        </w:rPr>
+      </w:pPr>
+      <w:r>
+        <w:rPr>
+          <w:rFonts w:ascii="Georgia" w:eastAsia="Georgia" w:hAnsi="Georgia" w:cs="Georgia"/>
+        </w:rPr>
         <w:t xml:space="preserve">            }</w:t>
       </w:r>
     </w:p>
@@ -4534,6 +4813,7 @@
         <w:t xml:space="preserve">        </w:t>
       </w:r>
       <w:proofErr w:type="spellStart"/>
+      <w:proofErr w:type="gramStart"/>
       <w:r>
         <w:rPr>
           <w:rFonts w:ascii="Georgia" w:eastAsia="Georgia" w:hAnsi="Georgia" w:cs="Georgia"/>
@@ -4545,26 +4825,41 @@
         <w:rPr>
           <w:rFonts w:ascii="Georgia" w:eastAsia="Georgia" w:hAnsi="Georgia" w:cs="Georgia"/>
         </w:rPr>
-        <w:t>("0x%04X,", temp);</w:t>
-      </w:r>
-    </w:p>
-    <w:p>
-      <w:pPr>
+        <w:t>(</w:t>
+      </w:r>
+      <w:proofErr w:type="gramEnd"/>
+      <w:r>
         <w:rPr>
           <w:rFonts w:ascii="Georgia" w:eastAsia="Georgia" w:hAnsi="Georgia" w:cs="Georgia"/>
         </w:rPr>
-      </w:pPr>
-      <w:r>
+        <w:t>"0x%04X,", temp);</w:t>
+      </w:r>
+    </w:p>
+    <w:p>
+      <w:pPr>
         <w:rPr>
           <w:rFonts w:ascii="Georgia" w:eastAsia="Georgia" w:hAnsi="Georgia" w:cs="Georgia"/>
         </w:rPr>
-        <w:t xml:space="preserve">        if(</w:t>
-      </w:r>
-      <w:proofErr w:type="spellStart"/>
+      </w:pPr>
       <w:r>
         <w:rPr>
           <w:rFonts w:ascii="Georgia" w:eastAsia="Georgia" w:hAnsi="Georgia" w:cs="Georgia"/>
         </w:rPr>
+        <w:t xml:space="preserve">        </w:t>
+      </w:r>
+      <w:proofErr w:type="gramStart"/>
+      <w:r>
+        <w:rPr>
+          <w:rFonts w:ascii="Georgia" w:eastAsia="Georgia" w:hAnsi="Georgia" w:cs="Georgia"/>
+        </w:rPr>
+        <w:t>if(</w:t>
+      </w:r>
+      <w:proofErr w:type="spellStart"/>
+      <w:proofErr w:type="gramEnd"/>
+      <w:r>
+        <w:rPr>
+          <w:rFonts w:ascii="Georgia" w:eastAsia="Georgia" w:hAnsi="Georgia" w:cs="Georgia"/>
+        </w:rPr>
         <w:t>Cnt</w:t>
       </w:r>
       <w:proofErr w:type="spellEnd"/>
@@ -4579,7 +4874,7 @@
       <w:pPr>
         <w:rPr>
           <w:rFonts w:ascii="Georgia" w:eastAsia="Georgia" w:hAnsi="Georgia" w:cs="Georgia"/>
-          <w:lang w:val="en-US"/>
+          <w:lang w:val="ru-RU"/>
         </w:rPr>
       </w:pPr>
       <w:r>
@@ -4599,7 +4894,7 @@
       <w:r>
         <w:rPr>
           <w:rFonts w:ascii="Georgia" w:eastAsia="Georgia" w:hAnsi="Georgia" w:cs="Georgia"/>
-          <w:lang w:val="en-US"/>
+          <w:lang w:val="ru-RU"/>
         </w:rPr>
         <w:t xml:space="preserve"> = 0;</w:t>
       </w:r>
@@ -4608,13 +4903,13 @@
       <w:pPr>
         <w:rPr>
           <w:rFonts w:ascii="Georgia" w:eastAsia="Georgia" w:hAnsi="Georgia" w:cs="Georgia"/>
-          <w:lang w:val="en-US"/>
+          <w:lang w:val="ru-RU"/>
         </w:rPr>
       </w:pPr>
       <w:r>
         <w:rPr>
           <w:rFonts w:ascii="Georgia" w:eastAsia="Georgia" w:hAnsi="Georgia" w:cs="Georgia"/>
-          <w:lang w:val="en-US"/>
+          <w:lang w:val="ru-RU"/>
         </w:rPr>
         <w:t xml:space="preserve">            </w:t>
       </w:r>
@@ -4629,7 +4924,7 @@
       <w:r>
         <w:rPr>
           <w:rFonts w:ascii="Georgia" w:eastAsia="Georgia" w:hAnsi="Georgia" w:cs="Georgia"/>
-          <w:lang w:val="en-US"/>
+          <w:lang w:val="ru-RU"/>
         </w:rPr>
         <w:t>("\</w:t>
       </w:r>
@@ -4642,7 +4937,7 @@
       <w:r>
         <w:rPr>
           <w:rFonts w:ascii="Georgia" w:eastAsia="Georgia" w:hAnsi="Georgia" w:cs="Georgia"/>
-          <w:lang w:val="en-US"/>
+          <w:lang w:val="ru-RU"/>
         </w:rPr>
         <w:t>");</w:t>
       </w:r>
@@ -4657,7 +4952,7 @@
       <w:r>
         <w:rPr>
           <w:rFonts w:ascii="Georgia" w:eastAsia="Georgia" w:hAnsi="Georgia" w:cs="Georgia"/>
-          <w:lang w:val="en-US"/>
+          <w:lang w:val="ru-RU"/>
         </w:rPr>
         <w:t xml:space="preserve">        </w:t>
       </w:r>
@@ -4706,7 +5001,7 @@
           <w:lang w:val="ru-RU"/>
         </w:rPr>
       </w:pPr>
-      <w:bookmarkStart w:id="16" w:name="_Toc42433401"/>
+      <w:bookmarkStart w:id="16" w:name="_Toc43837347"/>
       <w:r>
         <w:rPr>
           <w:lang w:val="ru-RU"/>
@@ -4735,7 +5030,7 @@
           <w:lang w:val="ru-RU"/>
         </w:rPr>
       </w:pPr>
-      <w:bookmarkStart w:id="17" w:name="_Toc42433402"/>
+      <w:bookmarkStart w:id="17" w:name="_Toc43837348"/>
       <w:r>
         <w:rPr>
           <w:lang w:val="ru-RU"/>
@@ -5238,7 +5533,7 @@
         <w:pStyle w:val="Heading2"/>
       </w:pPr>
       <w:bookmarkStart w:id="18" w:name="_1y8xxddtz0fb" w:colFirst="0" w:colLast="0"/>
-      <w:bookmarkStart w:id="19" w:name="_Toc42433403"/>
+      <w:bookmarkStart w:id="19" w:name="_Toc43837349"/>
       <w:bookmarkEnd w:id="18"/>
       <w:proofErr w:type="spellStart"/>
       <w:r>
@@ -5480,7 +5775,7 @@
           <w:lang w:val="ru-RU"/>
         </w:rPr>
       </w:pPr>
-      <w:bookmarkStart w:id="20" w:name="_Toc42433404"/>
+      <w:bookmarkStart w:id="20" w:name="_Toc43837350"/>
       <w:r>
         <w:rPr>
           <w:lang w:val="ru-RU"/>
@@ -5676,7 +5971,7 @@
       <w:pPr>
         <w:pStyle w:val="Heading2"/>
       </w:pPr>
-      <w:bookmarkStart w:id="21" w:name="_Toc42433405"/>
+      <w:bookmarkStart w:id="21" w:name="_Toc43837351"/>
       <w:proofErr w:type="spellStart"/>
       <w:r>
         <w:t>Задать</w:t>
@@ -5877,7 +6172,7 @@
           <w:lang w:val="ru-RU"/>
         </w:rPr>
       </w:pPr>
-      <w:bookmarkStart w:id="22" w:name="_Toc42433406"/>
+      <w:bookmarkStart w:id="22" w:name="_Toc43837352"/>
       <w:r>
         <w:rPr>
           <w:lang w:val="ru-RU"/>
@@ -6161,7 +6456,7 @@
       <w:pPr>
         <w:pStyle w:val="Heading1"/>
       </w:pPr>
-      <w:bookmarkStart w:id="23" w:name="_Toc42433407"/>
+      <w:bookmarkStart w:id="23" w:name="_Toc43837353"/>
       <w:proofErr w:type="spellStart"/>
       <w:r>
         <w:lastRenderedPageBreak/>
@@ -6201,7 +6496,7 @@
           <w:lang w:val="ru-RU"/>
         </w:rPr>
       </w:pPr>
-      <w:bookmarkStart w:id="24" w:name="_Toc42433408"/>
+      <w:bookmarkStart w:id="24" w:name="_Toc43837354"/>
       <w:r>
         <w:rPr>
           <w:lang w:val="ru-RU"/>
@@ -6638,21 +6933,15 @@
     </w:tbl>
     <w:p/>
     <w:p>
-      <w:r>
-        <w:br w:type="page"/>
-      </w:r>
-    </w:p>
-    <w:p>
-      <w:pPr>
-        <w:rPr>
-          <w:lang w:val="ru-RU"/>
-        </w:rPr>
-      </w:pPr>
-      <w:r>
-        <w:rPr>
-          <w:lang w:val="ru-RU"/>
-        </w:rPr>
-        <w:lastRenderedPageBreak/>
+      <w:pPr>
+        <w:rPr>
+          <w:lang w:val="ru-RU"/>
+        </w:rPr>
+      </w:pPr>
+      <w:r>
+        <w:rPr>
+          <w:lang w:val="ru-RU"/>
+        </w:rPr>
         <w:t xml:space="preserve">При отсутствии устройств на шине выводится текст: </w:t>
       </w:r>
     </w:p>
@@ -6743,7 +7032,7 @@
       <w:pPr>
         <w:pStyle w:val="Heading2"/>
       </w:pPr>
-      <w:bookmarkStart w:id="25" w:name="_Toc42433409"/>
+      <w:bookmarkStart w:id="25" w:name="_Toc43837355"/>
       <w:proofErr w:type="spellStart"/>
       <w:r>
         <w:t>Получить</w:t>
@@ -7454,7 +7743,7 @@
       <w:pPr>
         <w:pStyle w:val="Heading2"/>
       </w:pPr>
-      <w:bookmarkStart w:id="26" w:name="_Toc42433410"/>
+      <w:bookmarkStart w:id="26" w:name="_Toc43837356"/>
       <w:proofErr w:type="spellStart"/>
       <w:r>
         <w:t>Добавить</w:t>
@@ -7763,7 +8052,7 @@
           <w:lang w:val="ru-RU"/>
         </w:rPr>
       </w:pPr>
-      <w:bookmarkStart w:id="27" w:name="_Toc42433411"/>
+      <w:bookmarkStart w:id="27" w:name="_Toc43837357"/>
       <w:r>
         <w:rPr>
           <w:lang w:val="ru-RU"/>
@@ -7831,7 +8120,6 @@
             </w:pPr>
             <w:proofErr w:type="spellStart"/>
             <w:r>
-              <w:lastRenderedPageBreak/>
               <w:t>PutDevice</w:t>
             </w:r>
             <w:proofErr w:type="spellEnd"/>
@@ -7960,7 +8248,21 @@
         <w:rPr>
           <w:lang w:val="ru-RU"/>
         </w:rPr>
-        <w:t xml:space="preserve">В случае наличия в таблице устройства с указанным адресом его тип и имя перезаписываются. В случае отсутствия - добавляется новое, и команда по сути превращается в </w:t>
+        <w:t xml:space="preserve">В случае наличия в таблице устройства с указанным адресом его тип и имя перезаписываются. В случае отсутствия - добавляется новое, и </w:t>
+      </w:r>
+      <w:proofErr w:type="gramStart"/>
+      <w:r>
+        <w:rPr>
+          <w:lang w:val="ru-RU"/>
+        </w:rPr>
+        <w:t>команда по сути</w:t>
+      </w:r>
+      <w:proofErr w:type="gramEnd"/>
+      <w:r>
+        <w:rPr>
+          <w:lang w:val="ru-RU"/>
+        </w:rPr>
+        <w:t xml:space="preserve"> превращается в </w:t>
       </w:r>
       <w:proofErr w:type="spellStart"/>
       <w:r>
@@ -8058,7 +8360,7 @@
           <w:lang w:val="ru-RU"/>
         </w:rPr>
       </w:pPr>
-      <w:bookmarkStart w:id="28" w:name="_Toc42433412"/>
+      <w:bookmarkStart w:id="28" w:name="_Toc43837358"/>
       <w:r>
         <w:rPr>
           <w:lang w:val="ru-RU"/>
@@ -8247,7 +8549,7 @@
           <w:lang w:val="ru-RU"/>
         </w:rPr>
       </w:pPr>
-      <w:bookmarkStart w:id="29" w:name="_Toc42433413"/>
+      <w:bookmarkStart w:id="29" w:name="_Toc43837359"/>
       <w:r>
         <w:rPr>
           <w:lang w:val="ru-RU"/>
@@ -8404,6 +8706,7 @@
               <w:jc w:val="left"/>
             </w:pPr>
             <w:r>
+              <w:lastRenderedPageBreak/>
               <w:t>Адрес1</w:t>
             </w:r>
           </w:p>
@@ -8955,13 +9258,7 @@
         <w:rPr>
           <w:lang w:val="ru-RU"/>
         </w:rPr>
-        <w:t>2</w:t>
-      </w:r>
-      <w:r>
-        <w:rPr>
-          <w:lang w:val="ru-RU"/>
-        </w:rPr>
-        <w:t>=&lt;</w:t>
+        <w:t>2=&lt;</w:t>
       </w:r>
       <w:r>
         <w:rPr>
@@ -8979,13 +9276,7 @@
         <w:rPr>
           <w:lang w:val="ru-RU"/>
         </w:rPr>
-        <w:t>&gt;</w:t>
-      </w:r>
-      <w:r>
-        <w:rPr>
-          <w:lang w:val="ru-RU"/>
-        </w:rPr>
-        <w:t xml:space="preserve"> </w:t>
+        <w:t xml:space="preserve">&gt; </w:t>
       </w:r>
       <w:r>
         <w:rPr>
@@ -8995,7 +9286,7 @@
       </w:r>
       <w:r>
         <w:rPr>
-          <w:lang w:val="en-US"/>
+          <w:lang w:val="ru-RU"/>
         </w:rPr>
         <w:t>3</w:t>
       </w:r>
@@ -9047,7 +9338,7 @@
           <w:lang w:val="ru-RU"/>
         </w:rPr>
       </w:pPr>
-      <w:bookmarkStart w:id="30" w:name="_Toc42433414"/>
+      <w:bookmarkStart w:id="30" w:name="_Toc43837360"/>
       <w:r>
         <w:rPr>
           <w:lang w:val="ru-RU"/>
@@ -9088,7 +9379,7 @@
           <w:lang w:val="ru-RU"/>
         </w:rPr>
       </w:pPr>
-      <w:bookmarkStart w:id="31" w:name="_Toc42433415"/>
+      <w:bookmarkStart w:id="31" w:name="_Toc43837361"/>
       <w:r>
         <w:t>Ping</w:t>
       </w:r>
@@ -9276,7 +9567,7 @@
       <w:pPr>
         <w:pStyle w:val="Heading2"/>
       </w:pPr>
-      <w:bookmarkStart w:id="32" w:name="_Toc42433416"/>
+      <w:bookmarkStart w:id="32" w:name="_Toc43837362"/>
       <w:proofErr w:type="spellStart"/>
       <w:r>
         <w:t>Узнать</w:t>
@@ -9651,7 +9942,7 @@
           <w:lang w:val="ru-RU"/>
         </w:rPr>
       </w:pPr>
-      <w:bookmarkStart w:id="33" w:name="_Toc42433417"/>
+      <w:bookmarkStart w:id="33" w:name="_Toc43837363"/>
       <w:r>
         <w:rPr>
           <w:lang w:val="ru-RU"/>
@@ -10766,7 +11057,7 @@
           <w:lang w:val="ru-RU"/>
         </w:rPr>
       </w:pPr>
-      <w:bookmarkStart w:id="35" w:name="_Toc42433418"/>
+      <w:bookmarkStart w:id="35" w:name="_Toc43837364"/>
       <w:r>
         <w:rPr>
           <w:lang w:val="ru-RU"/>
@@ -10857,7 +11148,7 @@
         </w:rPr>
       </w:pPr>
       <w:bookmarkStart w:id="36" w:name="_47idahphdzvb" w:colFirst="0" w:colLast="0"/>
-      <w:bookmarkStart w:id="37" w:name="_Toc42433419"/>
+      <w:bookmarkStart w:id="37" w:name="_Toc43837365"/>
       <w:bookmarkEnd w:id="36"/>
       <w:r>
         <w:rPr>
@@ -11227,15 +11518,15 @@
         <w:gridCol w:w="1335"/>
         <w:gridCol w:w="1845"/>
         <w:gridCol w:w="1050"/>
-        <w:gridCol w:w="1005"/>
-        <w:gridCol w:w="993"/>
-        <w:gridCol w:w="993"/>
-        <w:gridCol w:w="993"/>
+        <w:gridCol w:w="1709"/>
+        <w:gridCol w:w="709"/>
+        <w:gridCol w:w="708"/>
+        <w:gridCol w:w="858"/>
       </w:tblGrid>
       <w:tr>
         <w:tc>
           <w:tcPr>
-            <w:tcW w:w="1140" w:type="dxa"/>
+            <w:tcW w:w="1139" w:type="dxa"/>
             <w:shd w:val="clear" w:color="auto" w:fill="auto"/>
             <w:tcMar>
               <w:top w:w="100" w:type="dxa"/>
@@ -11379,7 +11670,7 @@
         </w:tc>
         <w:tc>
           <w:tcPr>
-            <w:tcW w:w="1005" w:type="dxa"/>
+            <w:tcW w:w="1709" w:type="dxa"/>
             <w:shd w:val="clear" w:color="auto" w:fill="auto"/>
             <w:tcMar>
               <w:top w:w="100" w:type="dxa"/>
@@ -11415,7 +11706,7 @@
         </w:tc>
         <w:tc>
           <w:tcPr>
-            <w:tcW w:w="993" w:type="dxa"/>
+            <w:tcW w:w="709" w:type="dxa"/>
             <w:shd w:val="clear" w:color="auto" w:fill="auto"/>
             <w:tcMar>
               <w:top w:w="100" w:type="dxa"/>
@@ -11451,7 +11742,7 @@
         </w:tc>
         <w:tc>
           <w:tcPr>
-            <w:tcW w:w="993" w:type="dxa"/>
+            <w:tcW w:w="708" w:type="dxa"/>
             <w:shd w:val="clear" w:color="auto" w:fill="auto"/>
             <w:tcMar>
               <w:top w:w="100" w:type="dxa"/>
@@ -11487,7 +11778,7 @@
         </w:tc>
         <w:tc>
           <w:tcPr>
-            <w:tcW w:w="993" w:type="dxa"/>
+            <w:tcW w:w="858" w:type="dxa"/>
             <w:shd w:val="clear" w:color="auto" w:fill="auto"/>
             <w:tcMar>
               <w:top w:w="100" w:type="dxa"/>
@@ -11524,11 +11815,11 @@
       </w:tr>
       <w:tr>
         <w:trPr>
-          <w:trHeight w:val="420"/>
+          <w:trHeight w:val="919"/>
         </w:trPr>
         <w:tc>
           <w:tcPr>
-            <w:tcW w:w="1140" w:type="dxa"/>
+            <w:tcW w:w="1139" w:type="dxa"/>
             <w:shd w:val="clear" w:color="auto" w:fill="auto"/>
             <w:tcMar>
               <w:top w:w="100" w:type="dxa"/>
@@ -11817,7 +12108,7 @@
         </w:tc>
         <w:tc>
           <w:tcPr>
-            <w:tcW w:w="1005" w:type="dxa"/>
+            <w:tcW w:w="1709" w:type="dxa"/>
             <w:shd w:val="clear" w:color="auto" w:fill="auto"/>
             <w:tcMar>
               <w:top w:w="100" w:type="dxa"/>
@@ -11832,28 +12123,61 @@
               <w:spacing w:line="240" w:lineRule="auto"/>
               <w:ind w:firstLine="0"/>
               <w:jc w:val="left"/>
-            </w:pPr>
-            <w:proofErr w:type="spellStart"/>
-            <w:r>
-              <w:t>Не</w:t>
-            </w:r>
-            <w:proofErr w:type="spellEnd"/>
-            <w:r>
-              <w:t xml:space="preserve"> </w:t>
-            </w:r>
-            <w:proofErr w:type="spellStart"/>
-            <w:r>
-              <w:t>исп</w:t>
-            </w:r>
-            <w:proofErr w:type="spellEnd"/>
-            <w:r>
-              <w:t>.</w:t>
-            </w:r>
-          </w:p>
-        </w:tc>
-        <w:tc>
-          <w:tcPr>
-            <w:tcW w:w="2979" w:type="dxa"/>
+              <w:rPr>
+                <w:lang w:val="en-US"/>
+              </w:rPr>
+            </w:pPr>
+            <w:r>
+              <w:rPr>
+                <w:lang w:val="ru-RU"/>
+              </w:rPr>
+              <w:t>Инверсия</w:t>
+            </w:r>
+            <w:r>
+              <w:rPr>
+                <w:lang w:val="en-US"/>
+              </w:rPr>
+              <w:t xml:space="preserve"> CS:</w:t>
+            </w:r>
+          </w:p>
+          <w:p>
+            <w:pPr>
+              <w:widowControl w:val="0"/>
+              <w:spacing w:line="240" w:lineRule="auto"/>
+              <w:ind w:firstLine="0"/>
+              <w:jc w:val="left"/>
+              <w:rPr>
+                <w:lang w:val="en-US"/>
+              </w:rPr>
+            </w:pPr>
+            <w:r>
+              <w:rPr>
+                <w:lang w:val="en-US"/>
+              </w:rPr>
+              <w:t>0 – Active Low</w:t>
+            </w:r>
+          </w:p>
+          <w:p>
+            <w:pPr>
+              <w:widowControl w:val="0"/>
+              <w:spacing w:line="240" w:lineRule="auto"/>
+              <w:ind w:firstLine="0"/>
+              <w:jc w:val="left"/>
+              <w:rPr>
+                <w:lang w:val="en-US"/>
+              </w:rPr>
+            </w:pPr>
+            <w:r>
+              <w:rPr>
+                <w:lang w:val="en-US"/>
+              </w:rPr>
+              <w:t xml:space="preserve">1 – Active High </w:t>
+            </w:r>
+          </w:p>
+        </w:tc>
+        <w:tc>
+          <w:tcPr>
+            <w:tcW w:w="2275" w:type="dxa"/>
             <w:gridSpan w:val="3"/>
             <w:shd w:val="clear" w:color="auto" w:fill="auto"/>
             <w:tcMar>
@@ -11864,6 +12188,9 @@
             </w:tcMar>
           </w:tcPr>
           <w:p>
+            <w:pPr>
+              <w:ind w:firstLine="0"/>
+            </w:pPr>
             <w:proofErr w:type="spellStart"/>
             <w:r>
               <w:t>Делитель</w:t>
@@ -11892,6 +12219,158 @@
         <w:rPr>
           <w:lang w:val="ru-RU"/>
         </w:rPr>
+        <w:t>Бит</w:t>
+      </w:r>
+      <w:r>
+        <w:rPr>
+          <w:lang w:val="ru-RU"/>
+        </w:rPr>
+        <w:t xml:space="preserve"> </w:t>
+      </w:r>
+      <w:r>
+        <w:rPr>
+          <w:lang w:val="ru-RU"/>
+        </w:rPr>
+        <w:t xml:space="preserve">инверсии </w:t>
+      </w:r>
+      <w:r>
+        <w:rPr>
+          <w:lang w:val="en-US"/>
+        </w:rPr>
+        <w:t>CS</w:t>
+      </w:r>
+      <w:r>
+        <w:rPr>
+          <w:lang w:val="ru-RU"/>
+        </w:rPr>
+        <w:t xml:space="preserve"> </w:t>
+      </w:r>
+      <w:r>
+        <w:rPr>
+          <w:lang w:val="ru-RU"/>
+        </w:rPr>
+        <w:t xml:space="preserve">определяет поведение этой линии. </w:t>
+      </w:r>
+      <w:r>
+        <w:rPr>
+          <w:lang w:val="en-US"/>
+        </w:rPr>
+        <w:t>Active</w:t>
+      </w:r>
+      <w:r>
+        <w:rPr>
+          <w:lang w:val="ru-RU"/>
+        </w:rPr>
+        <w:t xml:space="preserve"> </w:t>
+      </w:r>
+      <w:r>
+        <w:rPr>
+          <w:lang w:val="en-US"/>
+        </w:rPr>
+        <w:t>Low</w:t>
+      </w:r>
+      <w:r>
+        <w:rPr>
+          <w:lang w:val="ru-RU"/>
+        </w:rPr>
+        <w:t xml:space="preserve">, </w:t>
+      </w:r>
+      <w:r>
+        <w:rPr>
+          <w:lang w:val="en-US"/>
+        </w:rPr>
+        <w:t>Idle</w:t>
+      </w:r>
+      <w:r>
+        <w:rPr>
+          <w:lang w:val="ru-RU"/>
+        </w:rPr>
+        <w:t xml:space="preserve"> </w:t>
+      </w:r>
+      <w:r>
+        <w:rPr>
+          <w:lang w:val="en-US"/>
+        </w:rPr>
+        <w:t>High</w:t>
+      </w:r>
+      <w:r>
+        <w:rPr>
+          <w:lang w:val="ru-RU"/>
+        </w:rPr>
+        <w:t xml:space="preserve"> – </w:t>
+      </w:r>
+      <w:r>
+        <w:rPr>
+          <w:lang w:val="ru-RU"/>
+        </w:rPr>
+        <w:t>это</w:t>
+      </w:r>
+      <w:r>
+        <w:rPr>
+          <w:lang w:val="ru-RU"/>
+        </w:rPr>
+        <w:t xml:space="preserve"> </w:t>
+      </w:r>
+      <w:r>
+        <w:rPr>
+          <w:lang w:val="ru-RU"/>
+        </w:rPr>
+        <w:t>обычное</w:t>
+      </w:r>
+      <w:r>
+        <w:rPr>
+          <w:lang w:val="ru-RU"/>
+        </w:rPr>
+        <w:t xml:space="preserve">, </w:t>
+      </w:r>
+      <w:r>
+        <w:rPr>
+          <w:lang w:val="ru-RU"/>
+        </w:rPr>
+        <w:t xml:space="preserve">стандартное поведение </w:t>
+      </w:r>
+      <w:r>
+        <w:rPr>
+          <w:lang w:val="en-US"/>
+        </w:rPr>
+        <w:t>CS</w:t>
+      </w:r>
+      <w:r>
+        <w:rPr>
+          <w:lang w:val="ru-RU"/>
+        </w:rPr>
+        <w:t xml:space="preserve">. </w:t>
+      </w:r>
+      <w:r>
+        <w:rPr>
+          <w:lang w:val="en-US"/>
+        </w:rPr>
+        <w:t xml:space="preserve">Active High, Idle Low – </w:t>
+      </w:r>
+      <w:r>
+        <w:rPr>
+          <w:lang w:val="ru-RU"/>
+        </w:rPr>
+        <w:t>инвертированное.</w:t>
+      </w:r>
+    </w:p>
+    <w:p>
+      <w:pPr>
+        <w:rPr>
+          <w:lang w:val="ru-RU"/>
+        </w:rPr>
+      </w:pPr>
+    </w:p>
+    <w:p>
+      <w:pPr>
+        <w:rPr>
+          <w:lang w:val="ru-RU"/>
+        </w:rPr>
+      </w:pPr>
+      <w:r>
+        <w:rPr>
+          <w:lang w:val="ru-RU"/>
+        </w:rPr>
         <w:t>Делитель частоты определяет скорость передачи данных:</w:t>
       </w:r>
     </w:p>
@@ -12001,18 +12480,37 @@
     </w:p>
     <w:p>
       <w:pPr>
+        <w:rPr>
+          <w:rFonts w:ascii="Trebuchet MS" w:eastAsia="Trebuchet MS" w:hAnsi="Trebuchet MS" w:cs="Trebuchet MS"/>
+          <w:b/>
+          <w:color w:val="666666"/>
+          <w:sz w:val="24"/>
+          <w:szCs w:val="24"/>
+          <w:lang w:val="ru-RU"/>
+        </w:rPr>
+      </w:pPr>
+      <w:bookmarkStart w:id="38" w:name="_w0md8kd7wzav" w:colFirst="0" w:colLast="0"/>
+      <w:bookmarkEnd w:id="38"/>
+      <w:r>
+        <w:rPr>
+          <w:lang w:val="ru-RU"/>
+        </w:rPr>
+        <w:br w:type="page"/>
+      </w:r>
+    </w:p>
+    <w:p>
+      <w:pPr>
         <w:pStyle w:val="Heading3"/>
         <w:rPr>
           <w:lang w:val="ru-RU"/>
         </w:rPr>
       </w:pPr>
-      <w:bookmarkStart w:id="38" w:name="_w0md8kd7wzav" w:colFirst="0" w:colLast="0"/>
-      <w:bookmarkStart w:id="39" w:name="_Toc42433420"/>
-      <w:bookmarkEnd w:id="38"/>
-      <w:r>
-        <w:rPr>
-          <w:lang w:val="ru-RU"/>
-        </w:rPr>
+      <w:bookmarkStart w:id="39" w:name="_Toc43837366"/>
+      <w:r>
+        <w:rPr>
+          <w:lang w:val="ru-RU"/>
+        </w:rPr>
+        <w:lastRenderedPageBreak/>
         <w:t>Передача большого количества байт</w:t>
       </w:r>
       <w:bookmarkEnd w:id="39"/>
@@ -12240,8 +12738,21 @@
         <w:rPr>
           <w:lang w:val="ru-RU"/>
         </w:rPr>
-        <w:lastRenderedPageBreak/>
-        <w:t xml:space="preserve">При готовности устройство выдаст приглашающий символ ‘&gt;’, после чего следует передать указанное количество данных. В случае неготовности устройство ответит кодом ошибки, в этом случае передавать данные не надо. </w:t>
+        <w:t xml:space="preserve">При готовности устройство выдаст приглашающий символ </w:t>
+      </w:r>
+      <w:proofErr w:type="gramStart"/>
+      <w:r>
+        <w:rPr>
+          <w:lang w:val="ru-RU"/>
+        </w:rPr>
+        <w:t>‘&gt;’</w:t>
+      </w:r>
+      <w:proofErr w:type="gramEnd"/>
+      <w:r>
+        <w:rPr>
+          <w:lang w:val="ru-RU"/>
+        </w:rPr>
+        <w:t xml:space="preserve">, после чего следует передать указанное количество данных. В случае неготовности устройство ответит кодом ошибки, в этом случае передавать данные не надо. </w:t>
       </w:r>
     </w:p>
     <w:p>
@@ -12439,7 +12950,21 @@
         <w:rPr>
           <w:lang w:val="ru-RU"/>
         </w:rPr>
-        <w:t xml:space="preserve">После получения от компьютера приглашающего символа ‘&gt;’ устройство передаёт содержимое буфера в бинарном виде и возвращается в текстовый режим работы. Поскольку буфер для данных </w:t>
+        <w:t xml:space="preserve">После получения от компьютера приглашающего символа </w:t>
+      </w:r>
+      <w:proofErr w:type="gramStart"/>
+      <w:r>
+        <w:rPr>
+          <w:lang w:val="ru-RU"/>
+        </w:rPr>
+        <w:t>‘&gt;’</w:t>
+      </w:r>
+      <w:proofErr w:type="gramEnd"/>
+      <w:r>
+        <w:rPr>
+          <w:lang w:val="ru-RU"/>
+        </w:rPr>
+        <w:t xml:space="preserve"> устройство передаёт содержимое буфера в бинарном виде и возвращается в текстовый режим работы. Поскольку буфер для данных </w:t>
       </w:r>
       <w:r>
         <w:t>SPI</w:t>
@@ -12464,19 +12989,983 @@
       <w:pPr>
         <w:pStyle w:val="Heading2"/>
         <w:rPr>
-          <w:lang w:val="ru-RU"/>
-        </w:rPr>
-      </w:pPr>
-      <w:bookmarkStart w:id="40" w:name="_o8wghqtann3p" w:colFirst="0" w:colLast="0"/>
-      <w:bookmarkStart w:id="41" w:name="_Toc42433421"/>
+          <w:lang w:val="en-US"/>
+        </w:rPr>
+      </w:pPr>
+      <w:bookmarkStart w:id="40" w:name="_Toc43837367"/>
+      <w:r>
+        <w:rPr>
+          <w:lang w:val="ru-RU"/>
+        </w:rPr>
+        <w:t>Сохранить настройки линии</w:t>
+      </w:r>
+      <w:r>
+        <w:rPr>
+          <w:lang w:val="en-US"/>
+        </w:rPr>
+        <w:t xml:space="preserve"> CS</w:t>
+      </w:r>
       <w:bookmarkEnd w:id="40"/>
-      <w:r>
-        <w:rPr>
-          <w:lang w:val="ru-RU"/>
-        </w:rPr>
+    </w:p>
+    <w:p>
+      <w:pPr>
+        <w:rPr>
+          <w:lang w:val="ru-RU"/>
+        </w:rPr>
+      </w:pPr>
+      <w:r>
+        <w:rPr>
+          <w:lang w:val="ru-RU"/>
+        </w:rPr>
+        <w:t xml:space="preserve">Разные устройства требуют различные уровни на линии </w:t>
+      </w:r>
+      <w:r>
+        <w:rPr>
+          <w:lang w:val="en-US"/>
+        </w:rPr>
+        <w:t>CS</w:t>
+      </w:r>
+      <w:r>
+        <w:rPr>
+          <w:lang w:val="ru-RU"/>
+        </w:rPr>
+        <w:t xml:space="preserve">. </w:t>
+      </w:r>
+      <w:r>
+        <w:rPr>
+          <w:lang w:val="ru-RU"/>
+        </w:rPr>
+        <w:t xml:space="preserve">Нужно выставить правильный уровень при включении питания платы. </w:t>
+      </w:r>
+    </w:p>
+    <w:tbl>
+      <w:tblPr>
+        <w:tblStyle w:val="aff7"/>
+        <w:tblW w:w="6618" w:type="dxa"/>
+        <w:tblBorders>
+          <w:top w:val="nil"/>
+          <w:left w:val="nil"/>
+          <w:bottom w:val="nil"/>
+          <w:right w:val="nil"/>
+          <w:insideH w:val="nil"/>
+          <w:insideV w:val="nil"/>
+        </w:tblBorders>
+        <w:tblLayout w:type="fixed"/>
+        <w:tblLook w:val="0600" w:firstRow="0" w:lastRow="0" w:firstColumn="0" w:lastColumn="0" w:noHBand="1" w:noVBand="1"/>
+      </w:tblPr>
+      <w:tblGrid>
+        <w:gridCol w:w="1081"/>
+        <w:gridCol w:w="2152"/>
+        <w:gridCol w:w="2744"/>
+        <w:gridCol w:w="641"/>
+      </w:tblGrid>
+      <w:tr>
+        <w:trPr>
+          <w:trHeight w:val="485"/>
+        </w:trPr>
+        <w:tc>
+          <w:tcPr>
+            <w:tcW w:w="1081" w:type="dxa"/>
+            <w:tcBorders>
+              <w:top w:val="single" w:sz="8" w:space="0" w:color="000000"/>
+              <w:left w:val="single" w:sz="8" w:space="0" w:color="000000"/>
+              <w:bottom w:val="single" w:sz="8" w:space="0" w:color="000000"/>
+              <w:right w:val="single" w:sz="8" w:space="0" w:color="000000"/>
+            </w:tcBorders>
+            <w:tcMar>
+              <w:top w:w="100" w:type="dxa"/>
+              <w:left w:w="100" w:type="dxa"/>
+              <w:bottom w:w="100" w:type="dxa"/>
+              <w:right w:w="100" w:type="dxa"/>
+            </w:tcMar>
+          </w:tcPr>
+          <w:p>
+            <w:pPr>
+              <w:ind w:firstLine="0"/>
+              <w:rPr>
+                <w:lang w:val="en-US"/>
+              </w:rPr>
+            </w:pPr>
+            <w:r>
+              <w:t>Set</w:t>
+            </w:r>
+            <w:r>
+              <w:rPr>
+                <w:lang w:val="en-US"/>
+              </w:rPr>
+              <w:t>CS1</w:t>
+            </w:r>
+          </w:p>
+        </w:tc>
+        <w:tc>
+          <w:tcPr>
+            <w:tcW w:w="2152" w:type="dxa"/>
+            <w:tcBorders>
+              <w:top w:val="single" w:sz="8" w:space="0" w:color="000000"/>
+              <w:left w:val="single" w:sz="8" w:space="0" w:color="000000"/>
+              <w:bottom w:val="single" w:sz="8" w:space="0" w:color="000000"/>
+              <w:right w:val="single" w:sz="8" w:space="0" w:color="000000"/>
+            </w:tcBorders>
+            <w:tcMar>
+              <w:top w:w="100" w:type="dxa"/>
+              <w:left w:w="100" w:type="dxa"/>
+              <w:bottom w:w="100" w:type="dxa"/>
+              <w:right w:w="100" w:type="dxa"/>
+            </w:tcMar>
+          </w:tcPr>
+          <w:p>
+            <w:pPr>
+              <w:ind w:firstLine="0"/>
+            </w:pPr>
+            <w:proofErr w:type="spellStart"/>
+            <w:r>
+              <w:t>Адрес</w:t>
+            </w:r>
+            <w:proofErr w:type="spellEnd"/>
+            <w:r>
+              <w:t xml:space="preserve"> </w:t>
+            </w:r>
+            <w:proofErr w:type="spellStart"/>
+            <w:r>
+              <w:t>устройства</w:t>
+            </w:r>
+            <w:proofErr w:type="spellEnd"/>
+          </w:p>
+        </w:tc>
+        <w:tc>
+          <w:tcPr>
+            <w:tcW w:w="2744" w:type="dxa"/>
+            <w:tcBorders>
+              <w:top w:val="single" w:sz="8" w:space="0" w:color="000000"/>
+              <w:left w:val="single" w:sz="8" w:space="0" w:color="000000"/>
+              <w:bottom w:val="single" w:sz="8" w:space="0" w:color="000000"/>
+              <w:right w:val="single" w:sz="8" w:space="0" w:color="000000"/>
+            </w:tcBorders>
+            <w:tcMar>
+              <w:top w:w="100" w:type="dxa"/>
+              <w:left w:w="100" w:type="dxa"/>
+              <w:bottom w:w="100" w:type="dxa"/>
+              <w:right w:w="100" w:type="dxa"/>
+            </w:tcMar>
+          </w:tcPr>
+          <w:p>
+            <w:pPr>
+              <w:ind w:firstLine="0"/>
+              <w:rPr>
+                <w:lang w:val="en-US"/>
+              </w:rPr>
+            </w:pPr>
+            <w:r>
+              <w:rPr>
+                <w:lang w:val="ru-RU"/>
+              </w:rPr>
+              <w:t xml:space="preserve">Поведение </w:t>
+            </w:r>
+            <w:r>
+              <w:rPr>
+                <w:lang w:val="en-US"/>
+              </w:rPr>
+              <w:t xml:space="preserve">CS1: </w:t>
+            </w:r>
+          </w:p>
+          <w:p>
+            <w:pPr>
+              <w:ind w:firstLine="0"/>
+              <w:rPr>
+                <w:lang w:val="en-US"/>
+              </w:rPr>
+            </w:pPr>
+            <w:r>
+              <w:rPr>
+                <w:lang w:val="en-US"/>
+              </w:rPr>
+              <w:t xml:space="preserve">0 – </w:t>
+            </w:r>
+            <w:r>
+              <w:rPr>
+                <w:lang w:val="en-US"/>
+              </w:rPr>
+              <w:t>Active</w:t>
+            </w:r>
+            <w:r>
+              <w:rPr>
+                <w:lang w:val="ru-RU"/>
+              </w:rPr>
+              <w:t xml:space="preserve"> </w:t>
+            </w:r>
+            <w:r>
+              <w:rPr>
+                <w:lang w:val="en-US"/>
+              </w:rPr>
+              <w:t>Low</w:t>
+            </w:r>
+            <w:r>
+              <w:rPr>
+                <w:lang w:val="ru-RU"/>
+              </w:rPr>
+              <w:t xml:space="preserve">, </w:t>
+            </w:r>
+            <w:r>
+              <w:rPr>
+                <w:lang w:val="en-US"/>
+              </w:rPr>
+              <w:t>Idle</w:t>
+            </w:r>
+            <w:r>
+              <w:rPr>
+                <w:lang w:val="ru-RU"/>
+              </w:rPr>
+              <w:t xml:space="preserve"> </w:t>
+            </w:r>
+            <w:r>
+              <w:rPr>
+                <w:lang w:val="en-US"/>
+              </w:rPr>
+              <w:t>High</w:t>
+            </w:r>
+          </w:p>
+          <w:p>
+            <w:pPr>
+              <w:ind w:firstLine="0"/>
+              <w:rPr>
+                <w:lang w:val="en-US"/>
+              </w:rPr>
+            </w:pPr>
+            <w:r>
+              <w:rPr>
+                <w:lang w:val="ru-RU"/>
+              </w:rPr>
+              <w:t xml:space="preserve">1 – </w:t>
+            </w:r>
+            <w:r>
+              <w:rPr>
+                <w:lang w:val="en-US"/>
+              </w:rPr>
+              <w:t>Active High, Idle Low</w:t>
+            </w:r>
+          </w:p>
+        </w:tc>
+        <w:tc>
+          <w:tcPr>
+            <w:tcW w:w="641" w:type="dxa"/>
+            <w:tcBorders>
+              <w:top w:val="single" w:sz="8" w:space="0" w:color="000000"/>
+              <w:left w:val="nil"/>
+              <w:bottom w:val="single" w:sz="8" w:space="0" w:color="000000"/>
+              <w:right w:val="single" w:sz="8" w:space="0" w:color="000000"/>
+            </w:tcBorders>
+            <w:tcMar>
+              <w:top w:w="100" w:type="dxa"/>
+              <w:left w:w="100" w:type="dxa"/>
+              <w:bottom w:w="100" w:type="dxa"/>
+              <w:right w:w="100" w:type="dxa"/>
+            </w:tcMar>
+          </w:tcPr>
+          <w:p>
+            <w:pPr>
+              <w:spacing w:line="240" w:lineRule="auto"/>
+              <w:ind w:firstLine="0"/>
+            </w:pPr>
+            <w:r>
+              <w:t>\r\n</w:t>
+            </w:r>
+          </w:p>
+        </w:tc>
+      </w:tr>
+    </w:tbl>
+    <w:p>
+      <w:pPr>
+        <w:rPr>
+          <w:lang w:val="ru-RU"/>
+        </w:rPr>
+      </w:pPr>
+    </w:p>
+    <w:tbl>
+      <w:tblPr>
+        <w:tblStyle w:val="aff7"/>
+        <w:tblW w:w="6618" w:type="dxa"/>
+        <w:tblBorders>
+          <w:top w:val="nil"/>
+          <w:left w:val="nil"/>
+          <w:bottom w:val="nil"/>
+          <w:right w:val="nil"/>
+          <w:insideH w:val="nil"/>
+          <w:insideV w:val="nil"/>
+        </w:tblBorders>
+        <w:tblLayout w:type="fixed"/>
+        <w:tblLook w:val="0600" w:firstRow="0" w:lastRow="0" w:firstColumn="0" w:lastColumn="0" w:noHBand="1" w:noVBand="1"/>
+      </w:tblPr>
+      <w:tblGrid>
+        <w:gridCol w:w="1081"/>
+        <w:gridCol w:w="2152"/>
+        <w:gridCol w:w="2744"/>
+        <w:gridCol w:w="641"/>
+      </w:tblGrid>
+      <w:tr>
+        <w:trPr>
+          <w:trHeight w:val="485"/>
+        </w:trPr>
+        <w:tc>
+          <w:tcPr>
+            <w:tcW w:w="1081" w:type="dxa"/>
+            <w:tcBorders>
+              <w:top w:val="single" w:sz="8" w:space="0" w:color="000000"/>
+              <w:left w:val="single" w:sz="8" w:space="0" w:color="000000"/>
+              <w:bottom w:val="single" w:sz="8" w:space="0" w:color="000000"/>
+              <w:right w:val="single" w:sz="8" w:space="0" w:color="000000"/>
+            </w:tcBorders>
+            <w:tcMar>
+              <w:top w:w="100" w:type="dxa"/>
+              <w:left w:w="100" w:type="dxa"/>
+              <w:bottom w:w="100" w:type="dxa"/>
+              <w:right w:w="100" w:type="dxa"/>
+            </w:tcMar>
+          </w:tcPr>
+          <w:p>
+            <w:pPr>
+              <w:ind w:firstLine="0"/>
+              <w:rPr>
+                <w:lang w:val="en-US"/>
+              </w:rPr>
+            </w:pPr>
+            <w:r>
+              <w:t>Set</w:t>
+            </w:r>
+            <w:r>
+              <w:rPr>
+                <w:lang w:val="en-US"/>
+              </w:rPr>
+              <w:t>CS</w:t>
+            </w:r>
+            <w:r>
+              <w:rPr>
+                <w:lang w:val="en-US"/>
+              </w:rPr>
+              <w:t>2</w:t>
+            </w:r>
+          </w:p>
+        </w:tc>
+        <w:tc>
+          <w:tcPr>
+            <w:tcW w:w="2152" w:type="dxa"/>
+            <w:tcBorders>
+              <w:top w:val="single" w:sz="8" w:space="0" w:color="000000"/>
+              <w:left w:val="single" w:sz="8" w:space="0" w:color="000000"/>
+              <w:bottom w:val="single" w:sz="8" w:space="0" w:color="000000"/>
+              <w:right w:val="single" w:sz="8" w:space="0" w:color="000000"/>
+            </w:tcBorders>
+            <w:tcMar>
+              <w:top w:w="100" w:type="dxa"/>
+              <w:left w:w="100" w:type="dxa"/>
+              <w:bottom w:w="100" w:type="dxa"/>
+              <w:right w:w="100" w:type="dxa"/>
+            </w:tcMar>
+          </w:tcPr>
+          <w:p>
+            <w:pPr>
+              <w:ind w:firstLine="0"/>
+            </w:pPr>
+            <w:proofErr w:type="spellStart"/>
+            <w:r>
+              <w:t>Адрес</w:t>
+            </w:r>
+            <w:proofErr w:type="spellEnd"/>
+            <w:r>
+              <w:t xml:space="preserve"> </w:t>
+            </w:r>
+            <w:proofErr w:type="spellStart"/>
+            <w:r>
+              <w:t>устройства</w:t>
+            </w:r>
+            <w:proofErr w:type="spellEnd"/>
+          </w:p>
+        </w:tc>
+        <w:tc>
+          <w:tcPr>
+            <w:tcW w:w="2744" w:type="dxa"/>
+            <w:tcBorders>
+              <w:top w:val="single" w:sz="8" w:space="0" w:color="000000"/>
+              <w:left w:val="single" w:sz="8" w:space="0" w:color="000000"/>
+              <w:bottom w:val="single" w:sz="8" w:space="0" w:color="000000"/>
+              <w:right w:val="single" w:sz="8" w:space="0" w:color="000000"/>
+            </w:tcBorders>
+            <w:tcMar>
+              <w:top w:w="100" w:type="dxa"/>
+              <w:left w:w="100" w:type="dxa"/>
+              <w:bottom w:w="100" w:type="dxa"/>
+              <w:right w:w="100" w:type="dxa"/>
+            </w:tcMar>
+          </w:tcPr>
+          <w:p>
+            <w:pPr>
+              <w:ind w:firstLine="0"/>
+              <w:rPr>
+                <w:lang w:val="en-US"/>
+              </w:rPr>
+            </w:pPr>
+            <w:r>
+              <w:rPr>
+                <w:lang w:val="ru-RU"/>
+              </w:rPr>
+              <w:t>Поведение</w:t>
+            </w:r>
+            <w:r>
+              <w:rPr>
+                <w:lang w:val="en-US"/>
+              </w:rPr>
+              <w:t xml:space="preserve"> </w:t>
+            </w:r>
+            <w:r>
+              <w:rPr>
+                <w:lang w:val="en-US"/>
+              </w:rPr>
+              <w:t>CS</w:t>
+            </w:r>
+            <w:r>
+              <w:rPr>
+                <w:lang w:val="en-US"/>
+              </w:rPr>
+              <w:t>2</w:t>
+            </w:r>
+            <w:r>
+              <w:rPr>
+                <w:lang w:val="en-US"/>
+              </w:rPr>
+              <w:t xml:space="preserve">: </w:t>
+            </w:r>
+          </w:p>
+          <w:p>
+            <w:pPr>
+              <w:ind w:firstLine="0"/>
+              <w:rPr>
+                <w:lang w:val="en-US"/>
+              </w:rPr>
+            </w:pPr>
+            <w:r>
+              <w:rPr>
+                <w:lang w:val="en-US"/>
+              </w:rPr>
+              <w:t>0 – Active</w:t>
+            </w:r>
+            <w:r>
+              <w:rPr>
+                <w:lang w:val="en-US"/>
+              </w:rPr>
+              <w:t xml:space="preserve"> </w:t>
+            </w:r>
+            <w:r>
+              <w:rPr>
+                <w:lang w:val="en-US"/>
+              </w:rPr>
+              <w:t>Low</w:t>
+            </w:r>
+            <w:r>
+              <w:rPr>
+                <w:lang w:val="en-US"/>
+              </w:rPr>
+              <w:t xml:space="preserve">, </w:t>
+            </w:r>
+            <w:r>
+              <w:rPr>
+                <w:lang w:val="en-US"/>
+              </w:rPr>
+              <w:t>Idle</w:t>
+            </w:r>
+            <w:r>
+              <w:rPr>
+                <w:lang w:val="en-US"/>
+              </w:rPr>
+              <w:t xml:space="preserve"> </w:t>
+            </w:r>
+            <w:r>
+              <w:rPr>
+                <w:lang w:val="en-US"/>
+              </w:rPr>
+              <w:t>High</w:t>
+            </w:r>
+          </w:p>
+          <w:p>
+            <w:pPr>
+              <w:ind w:firstLine="0"/>
+              <w:rPr>
+                <w:lang w:val="en-US"/>
+              </w:rPr>
+            </w:pPr>
+            <w:r>
+              <w:rPr>
+                <w:lang w:val="ru-RU"/>
+              </w:rPr>
+              <w:t xml:space="preserve">1 – </w:t>
+            </w:r>
+            <w:r>
+              <w:rPr>
+                <w:lang w:val="en-US"/>
+              </w:rPr>
+              <w:t>Active High, Idle Low</w:t>
+            </w:r>
+          </w:p>
+        </w:tc>
+        <w:tc>
+          <w:tcPr>
+            <w:tcW w:w="641" w:type="dxa"/>
+            <w:tcBorders>
+              <w:top w:val="single" w:sz="8" w:space="0" w:color="000000"/>
+              <w:left w:val="nil"/>
+              <w:bottom w:val="single" w:sz="8" w:space="0" w:color="000000"/>
+              <w:right w:val="single" w:sz="8" w:space="0" w:color="000000"/>
+            </w:tcBorders>
+            <w:tcMar>
+              <w:top w:w="100" w:type="dxa"/>
+              <w:left w:w="100" w:type="dxa"/>
+              <w:bottom w:w="100" w:type="dxa"/>
+              <w:right w:w="100" w:type="dxa"/>
+            </w:tcMar>
+          </w:tcPr>
+          <w:p>
+            <w:pPr>
+              <w:spacing w:line="240" w:lineRule="auto"/>
+              <w:ind w:firstLine="0"/>
+            </w:pPr>
+            <w:r>
+              <w:t>\r\n</w:t>
+            </w:r>
+          </w:p>
+        </w:tc>
+      </w:tr>
+    </w:tbl>
+    <w:p>
+      <w:pPr>
+        <w:rPr>
+          <w:lang w:val="ru-RU"/>
+        </w:rPr>
+      </w:pPr>
+      <w:r>
+        <w:rPr>
+          <w:lang w:val="ru-RU"/>
+        </w:rPr>
+        <w:t xml:space="preserve">В случае успеха ответ </w:t>
+      </w:r>
+      <w:r>
+        <w:t>Ok</w:t>
+      </w:r>
+      <w:r>
+        <w:rPr>
+          <w:lang w:val="ru-RU"/>
+        </w:rPr>
+        <w:t>.</w:t>
+      </w:r>
+    </w:p>
+    <w:p>
+      <w:pPr>
+        <w:pStyle w:val="Heading2"/>
+        <w:rPr>
+          <w:lang w:val="en-US"/>
+        </w:rPr>
+      </w:pPr>
+      <w:bookmarkStart w:id="41" w:name="_Toc43837368"/>
+      <w:r>
+        <w:rPr>
+          <w:lang w:val="ru-RU"/>
+        </w:rPr>
+        <w:t>Получить</w:t>
+      </w:r>
+      <w:r>
+        <w:rPr>
+          <w:lang w:val="ru-RU"/>
+        </w:rPr>
+        <w:t xml:space="preserve"> настройки линии</w:t>
+      </w:r>
+      <w:r>
+        <w:rPr>
+          <w:lang w:val="en-US"/>
+        </w:rPr>
+        <w:t xml:space="preserve"> CS</w:t>
+      </w:r>
+      <w:bookmarkEnd w:id="41"/>
+    </w:p>
+    <w:tbl>
+      <w:tblPr>
+        <w:tblStyle w:val="aff6"/>
+        <w:tblW w:w="3898" w:type="dxa"/>
+        <w:tblBorders>
+          <w:top w:val="nil"/>
+          <w:left w:val="nil"/>
+          <w:bottom w:val="nil"/>
+          <w:right w:val="nil"/>
+          <w:insideH w:val="nil"/>
+          <w:insideV w:val="nil"/>
+        </w:tblBorders>
+        <w:tblLayout w:type="fixed"/>
+        <w:tblLook w:val="0600" w:firstRow="0" w:lastRow="0" w:firstColumn="0" w:lastColumn="0" w:noHBand="1" w:noVBand="1"/>
+      </w:tblPr>
+      <w:tblGrid>
+        <w:gridCol w:w="1105"/>
+        <w:gridCol w:w="2152"/>
+        <w:gridCol w:w="641"/>
+      </w:tblGrid>
+      <w:tr>
+        <w:trPr>
+          <w:trHeight w:val="485"/>
+        </w:trPr>
+        <w:tc>
+          <w:tcPr>
+            <w:tcW w:w="1105" w:type="dxa"/>
+            <w:tcBorders>
+              <w:top w:val="single" w:sz="8" w:space="0" w:color="000000"/>
+              <w:left w:val="single" w:sz="8" w:space="0" w:color="000000"/>
+              <w:bottom w:val="single" w:sz="8" w:space="0" w:color="000000"/>
+              <w:right w:val="single" w:sz="8" w:space="0" w:color="000000"/>
+            </w:tcBorders>
+            <w:tcMar>
+              <w:top w:w="100" w:type="dxa"/>
+              <w:left w:w="100" w:type="dxa"/>
+              <w:bottom w:w="100" w:type="dxa"/>
+              <w:right w:w="100" w:type="dxa"/>
+            </w:tcMar>
+          </w:tcPr>
+          <w:p>
+            <w:pPr>
+              <w:ind w:firstLine="0"/>
+            </w:pPr>
+            <w:r>
+              <w:rPr>
+                <w:lang w:val="en-US"/>
+              </w:rPr>
+              <w:t>G</w:t>
+            </w:r>
+            <w:r>
+              <w:t>et</w:t>
+            </w:r>
+            <w:r>
+              <w:rPr>
+                <w:lang w:val="en-US"/>
+              </w:rPr>
+              <w:t>CS1</w:t>
+            </w:r>
+          </w:p>
+        </w:tc>
+        <w:tc>
+          <w:tcPr>
+            <w:tcW w:w="2152" w:type="dxa"/>
+            <w:tcBorders>
+              <w:top w:val="single" w:sz="8" w:space="0" w:color="000000"/>
+              <w:left w:val="single" w:sz="8" w:space="0" w:color="000000"/>
+              <w:bottom w:val="single" w:sz="8" w:space="0" w:color="000000"/>
+              <w:right w:val="single" w:sz="8" w:space="0" w:color="000000"/>
+            </w:tcBorders>
+            <w:tcMar>
+              <w:top w:w="100" w:type="dxa"/>
+              <w:left w:w="100" w:type="dxa"/>
+              <w:bottom w:w="100" w:type="dxa"/>
+              <w:right w:w="100" w:type="dxa"/>
+            </w:tcMar>
+          </w:tcPr>
+          <w:p>
+            <w:pPr>
+              <w:ind w:firstLine="0"/>
+            </w:pPr>
+            <w:proofErr w:type="spellStart"/>
+            <w:r>
+              <w:t>Адрес</w:t>
+            </w:r>
+            <w:proofErr w:type="spellEnd"/>
+            <w:r>
+              <w:t xml:space="preserve"> </w:t>
+            </w:r>
+            <w:proofErr w:type="spellStart"/>
+            <w:r>
+              <w:t>устройства</w:t>
+            </w:r>
+            <w:proofErr w:type="spellEnd"/>
+          </w:p>
+        </w:tc>
+        <w:tc>
+          <w:tcPr>
+            <w:tcW w:w="641" w:type="dxa"/>
+            <w:tcBorders>
+              <w:top w:val="single" w:sz="8" w:space="0" w:color="000000"/>
+              <w:left w:val="nil"/>
+              <w:bottom w:val="single" w:sz="8" w:space="0" w:color="000000"/>
+              <w:right w:val="single" w:sz="8" w:space="0" w:color="000000"/>
+            </w:tcBorders>
+            <w:tcMar>
+              <w:top w:w="100" w:type="dxa"/>
+              <w:left w:w="100" w:type="dxa"/>
+              <w:bottom w:w="100" w:type="dxa"/>
+              <w:right w:w="100" w:type="dxa"/>
+            </w:tcMar>
+          </w:tcPr>
+          <w:p>
+            <w:pPr>
+              <w:spacing w:line="240" w:lineRule="auto"/>
+              <w:ind w:firstLine="0"/>
+            </w:pPr>
+            <w:r>
+              <w:t>\r\n</w:t>
+            </w:r>
+          </w:p>
+        </w:tc>
+      </w:tr>
+    </w:tbl>
+    <w:p>
+      <w:pPr>
+        <w:rPr>
+          <w:lang w:val="ru-RU"/>
+        </w:rPr>
+      </w:pPr>
+    </w:p>
+    <w:tbl>
+      <w:tblPr>
+        <w:tblStyle w:val="aff6"/>
+        <w:tblW w:w="3898" w:type="dxa"/>
+        <w:tblBorders>
+          <w:top w:val="nil"/>
+          <w:left w:val="nil"/>
+          <w:bottom w:val="nil"/>
+          <w:right w:val="nil"/>
+          <w:insideH w:val="nil"/>
+          <w:insideV w:val="nil"/>
+        </w:tblBorders>
+        <w:tblLayout w:type="fixed"/>
+        <w:tblLook w:val="0600" w:firstRow="0" w:lastRow="0" w:firstColumn="0" w:lastColumn="0" w:noHBand="1" w:noVBand="1"/>
+      </w:tblPr>
+      <w:tblGrid>
+        <w:gridCol w:w="1105"/>
+        <w:gridCol w:w="2152"/>
+        <w:gridCol w:w="641"/>
+      </w:tblGrid>
+      <w:tr>
+        <w:trPr>
+          <w:trHeight w:val="485"/>
+        </w:trPr>
+        <w:tc>
+          <w:tcPr>
+            <w:tcW w:w="1105" w:type="dxa"/>
+            <w:tcBorders>
+              <w:top w:val="single" w:sz="8" w:space="0" w:color="000000"/>
+              <w:left w:val="single" w:sz="8" w:space="0" w:color="000000"/>
+              <w:bottom w:val="single" w:sz="8" w:space="0" w:color="000000"/>
+              <w:right w:val="single" w:sz="8" w:space="0" w:color="000000"/>
+            </w:tcBorders>
+            <w:tcMar>
+              <w:top w:w="100" w:type="dxa"/>
+              <w:left w:w="100" w:type="dxa"/>
+              <w:bottom w:w="100" w:type="dxa"/>
+              <w:right w:w="100" w:type="dxa"/>
+            </w:tcMar>
+          </w:tcPr>
+          <w:p>
+            <w:pPr>
+              <w:ind w:firstLine="0"/>
+            </w:pPr>
+            <w:r>
+              <w:rPr>
+                <w:lang w:val="en-US"/>
+              </w:rPr>
+              <w:t>G</w:t>
+            </w:r>
+            <w:r>
+              <w:t>et</w:t>
+            </w:r>
+            <w:r>
+              <w:rPr>
+                <w:lang w:val="en-US"/>
+              </w:rPr>
+              <w:t>CS</w:t>
+            </w:r>
+            <w:r>
+              <w:rPr>
+                <w:lang w:val="en-US"/>
+              </w:rPr>
+              <w:t>2</w:t>
+            </w:r>
+          </w:p>
+        </w:tc>
+        <w:tc>
+          <w:tcPr>
+            <w:tcW w:w="2152" w:type="dxa"/>
+            <w:tcBorders>
+              <w:top w:val="single" w:sz="8" w:space="0" w:color="000000"/>
+              <w:left w:val="single" w:sz="8" w:space="0" w:color="000000"/>
+              <w:bottom w:val="single" w:sz="8" w:space="0" w:color="000000"/>
+              <w:right w:val="single" w:sz="8" w:space="0" w:color="000000"/>
+            </w:tcBorders>
+            <w:tcMar>
+              <w:top w:w="100" w:type="dxa"/>
+              <w:left w:w="100" w:type="dxa"/>
+              <w:bottom w:w="100" w:type="dxa"/>
+              <w:right w:w="100" w:type="dxa"/>
+            </w:tcMar>
+          </w:tcPr>
+          <w:p>
+            <w:pPr>
+              <w:ind w:firstLine="0"/>
+            </w:pPr>
+            <w:proofErr w:type="spellStart"/>
+            <w:r>
+              <w:t>Адрес</w:t>
+            </w:r>
+            <w:proofErr w:type="spellEnd"/>
+            <w:r>
+              <w:t xml:space="preserve"> </w:t>
+            </w:r>
+            <w:proofErr w:type="spellStart"/>
+            <w:r>
+              <w:t>устройства</w:t>
+            </w:r>
+            <w:proofErr w:type="spellEnd"/>
+          </w:p>
+        </w:tc>
+        <w:tc>
+          <w:tcPr>
+            <w:tcW w:w="641" w:type="dxa"/>
+            <w:tcBorders>
+              <w:top w:val="single" w:sz="8" w:space="0" w:color="000000"/>
+              <w:left w:val="nil"/>
+              <w:bottom w:val="single" w:sz="8" w:space="0" w:color="000000"/>
+              <w:right w:val="single" w:sz="8" w:space="0" w:color="000000"/>
+            </w:tcBorders>
+            <w:tcMar>
+              <w:top w:w="100" w:type="dxa"/>
+              <w:left w:w="100" w:type="dxa"/>
+              <w:bottom w:w="100" w:type="dxa"/>
+              <w:right w:w="100" w:type="dxa"/>
+            </w:tcMar>
+          </w:tcPr>
+          <w:p>
+            <w:pPr>
+              <w:spacing w:line="240" w:lineRule="auto"/>
+              <w:ind w:firstLine="0"/>
+            </w:pPr>
+            <w:r>
+              <w:t>\r\n</w:t>
+            </w:r>
+          </w:p>
+        </w:tc>
+      </w:tr>
+    </w:tbl>
+    <w:p>
+      <w:pPr>
+        <w:rPr>
+          <w:lang w:val="ru-RU"/>
+        </w:rPr>
+      </w:pPr>
+      <w:r>
+        <w:rPr>
+          <w:lang w:val="ru-RU"/>
+        </w:rPr>
+        <w:t xml:space="preserve">В случае успеха ответ </w:t>
+      </w:r>
+      <w:proofErr w:type="spellStart"/>
+      <w:r>
+        <w:t>Get</w:t>
+      </w:r>
+      <w:r>
+        <w:t>CS</w:t>
+      </w:r>
+      <w:proofErr w:type="spellEnd"/>
+      <w:r>
+        <w:rPr>
+          <w:lang w:val="ru-RU"/>
+        </w:rPr>
+        <w:t>1</w:t>
+      </w:r>
+      <w:r>
+        <w:rPr>
+          <w:lang w:val="ru-RU"/>
+        </w:rPr>
+        <w:t xml:space="preserve"> &lt;</w:t>
+      </w:r>
+      <w:r>
+        <w:rPr>
+          <w:lang w:val="ru-RU"/>
+        </w:rPr>
+        <w:t xml:space="preserve">Поведение </w:t>
+      </w:r>
+      <w:r>
+        <w:rPr>
+          <w:lang w:val="en-US"/>
+        </w:rPr>
+        <w:t>CS</w:t>
+      </w:r>
+      <w:r>
+        <w:rPr>
+          <w:lang w:val="ru-RU"/>
+        </w:rPr>
+        <w:t>1</w:t>
+      </w:r>
+      <w:r>
+        <w:rPr>
+          <w:lang w:val="ru-RU"/>
+        </w:rPr>
+        <w:t>&gt;</w:t>
+      </w:r>
+      <w:r>
+        <w:rPr>
+          <w:lang w:val="ru-RU"/>
+        </w:rPr>
+        <w:t xml:space="preserve">, </w:t>
+      </w:r>
+      <w:proofErr w:type="spellStart"/>
+      <w:r>
+        <w:t>GetCS</w:t>
+      </w:r>
+      <w:proofErr w:type="spellEnd"/>
+      <w:r>
+        <w:rPr>
+          <w:lang w:val="ru-RU"/>
+        </w:rPr>
+        <w:t>2</w:t>
+      </w:r>
+      <w:r>
+        <w:rPr>
+          <w:lang w:val="ru-RU"/>
+        </w:rPr>
+        <w:t xml:space="preserve"> &lt;</w:t>
+      </w:r>
+      <w:r>
+        <w:rPr>
+          <w:lang w:val="ru-RU"/>
+        </w:rPr>
+        <w:t xml:space="preserve">Поведение </w:t>
+      </w:r>
+      <w:r>
+        <w:rPr>
+          <w:lang w:val="en-US"/>
+        </w:rPr>
+        <w:t>CS</w:t>
+      </w:r>
+      <w:r>
+        <w:rPr>
+          <w:lang w:val="ru-RU"/>
+        </w:rPr>
+        <w:t>2</w:t>
+      </w:r>
+      <w:r>
+        <w:rPr>
+          <w:lang w:val="ru-RU"/>
+        </w:rPr>
+        <w:t>&gt;</w:t>
+      </w:r>
+    </w:p>
+    <w:p>
+      <w:pPr>
+        <w:pStyle w:val="Heading2"/>
+        <w:rPr>
+          <w:lang w:val="ru-RU"/>
+        </w:rPr>
+      </w:pPr>
+      <w:bookmarkStart w:id="42" w:name="_o8wghqtann3p" w:colFirst="0" w:colLast="0"/>
+      <w:bookmarkStart w:id="43" w:name="_Toc43837369"/>
+      <w:bookmarkEnd w:id="42"/>
+      <w:r>
+        <w:rPr>
+          <w:lang w:val="ru-RU"/>
+        </w:rPr>
+        <w:lastRenderedPageBreak/>
         <w:t>Обновление прошивки</w:t>
       </w:r>
-      <w:bookmarkEnd w:id="41"/>
+      <w:bookmarkEnd w:id="43"/>
     </w:p>
     <w:p>
       <w:pPr>
@@ -12733,7 +14222,21 @@
         <w:rPr>
           <w:lang w:val="ru-RU"/>
         </w:rPr>
-        <w:t xml:space="preserve">При готовности устройство выдаст приглашающий символ ‘&gt;’, после чего следует передать файл прошивки в бинарном виде. В случае неготовности устройство ответит кодом ошибки, в этом случае передавать данные не надо. </w:t>
+        <w:t xml:space="preserve">При готовности устройство выдаст приглашающий символ </w:t>
+      </w:r>
+      <w:proofErr w:type="gramStart"/>
+      <w:r>
+        <w:rPr>
+          <w:lang w:val="ru-RU"/>
+        </w:rPr>
+        <w:t>‘&gt;’</w:t>
+      </w:r>
+      <w:proofErr w:type="gramEnd"/>
+      <w:r>
+        <w:rPr>
+          <w:lang w:val="ru-RU"/>
+        </w:rPr>
+        <w:t xml:space="preserve">, после чего следует передать файл прошивки в бинарном виде. В случае неготовности устройство ответит кодом ошибки, в этом случае передавать данные не надо. </w:t>
       </w:r>
     </w:p>
     <w:p>
@@ -12787,14 +14290,14 @@
           <w:lang w:val="ru-RU"/>
         </w:rPr>
       </w:pPr>
-      <w:bookmarkStart w:id="42" w:name="_Toc42433422"/>
+      <w:bookmarkStart w:id="44" w:name="_Toc43837370"/>
       <w:r>
         <w:rPr>
           <w:lang w:val="ru-RU"/>
         </w:rPr>
         <w:t>Список команд подчинённого устройства</w:t>
       </w:r>
-      <w:bookmarkEnd w:id="42"/>
+      <w:bookmarkEnd w:id="44"/>
     </w:p>
     <w:p>
       <w:pPr>
@@ -12816,14 +14319,14 @@
           <w:lang w:val="ru-RU"/>
         </w:rPr>
       </w:pPr>
-      <w:bookmarkStart w:id="43" w:name="_Toc42433423"/>
+      <w:bookmarkStart w:id="45" w:name="_Toc43837371"/>
       <w:r>
         <w:rPr>
           <w:lang w:val="ru-RU"/>
         </w:rPr>
         <w:t>Изменить адрес</w:t>
       </w:r>
-      <w:bookmarkEnd w:id="43"/>
+      <w:bookmarkEnd w:id="45"/>
     </w:p>
     <w:p>
       <w:pPr>
@@ -13050,10 +14553,9 @@
       <w:pPr>
         <w:pStyle w:val="Heading2"/>
       </w:pPr>
-      <w:bookmarkStart w:id="44" w:name="_Toc42433424"/>
-      <w:proofErr w:type="spellStart"/>
-      <w:r>
-        <w:lastRenderedPageBreak/>
+      <w:bookmarkStart w:id="46" w:name="_Toc43837372"/>
+      <w:proofErr w:type="spellStart"/>
+      <w:r>
         <w:t>Изменить</w:t>
       </w:r>
       <w:proofErr w:type="spellEnd"/>
@@ -13072,7 +14574,7 @@
       <w:r>
         <w:t>устройства</w:t>
       </w:r>
-      <w:bookmarkEnd w:id="44"/>
+      <w:bookmarkEnd w:id="46"/>
       <w:proofErr w:type="spellEnd"/>
     </w:p>
     <w:p>
@@ -13285,7 +14787,7 @@
       <w:pPr>
         <w:pStyle w:val="Heading2"/>
       </w:pPr>
-      <w:bookmarkStart w:id="45" w:name="_Toc42433425"/>
+      <w:bookmarkStart w:id="47" w:name="_Toc43837373"/>
       <w:proofErr w:type="spellStart"/>
       <w:r>
         <w:t>Изменить</w:t>
@@ -13306,7 +14808,7 @@
       <w:r>
         <w:t>устройства</w:t>
       </w:r>
-      <w:bookmarkEnd w:id="45"/>
+      <w:bookmarkEnd w:id="47"/>
       <w:proofErr w:type="spellEnd"/>
     </w:p>
     <w:p>
@@ -13522,14 +15024,15 @@
           <w:lang w:val="ru-RU"/>
         </w:rPr>
       </w:pPr>
-      <w:bookmarkStart w:id="46" w:name="_Toc42433426"/>
-      <w:r>
-        <w:rPr>
-          <w:lang w:val="ru-RU"/>
-        </w:rPr>
+      <w:bookmarkStart w:id="48" w:name="_Toc43837374"/>
+      <w:r>
+        <w:rPr>
+          <w:lang w:val="ru-RU"/>
+        </w:rPr>
+        <w:lastRenderedPageBreak/>
         <w:t>Узнать тип и имя устройства</w:t>
       </w:r>
-      <w:bookmarkEnd w:id="46"/>
+      <w:bookmarkEnd w:id="48"/>
     </w:p>
     <w:p>
       <w:pPr>
@@ -13720,7 +15223,7 @@
           <w:lang w:val="ru-RU"/>
         </w:rPr>
       </w:pPr>
-      <w:bookmarkStart w:id="47" w:name="_Toc42433427"/>
+      <w:bookmarkStart w:id="49" w:name="_Toc43837375"/>
       <w:r>
         <w:rPr>
           <w:lang w:val="ru-RU"/>
@@ -13734,7 +15237,7 @@
         </w:rPr>
         <w:t>термостатированием</w:t>
       </w:r>
-      <w:bookmarkEnd w:id="47"/>
+      <w:bookmarkEnd w:id="49"/>
       <w:proofErr w:type="spellEnd"/>
     </w:p>
     <w:p>
@@ -14648,9 +16151,9 @@
           <w:lang w:val="ru-RU"/>
         </w:rPr>
       </w:pPr>
-      <w:bookmarkStart w:id="48" w:name="_pw6o8a55fb7f" w:colFirst="0" w:colLast="0"/>
-      <w:bookmarkStart w:id="49" w:name="_Toc42433428"/>
-      <w:bookmarkEnd w:id="48"/>
+      <w:bookmarkStart w:id="50" w:name="_pw6o8a55fb7f" w:colFirst="0" w:colLast="0"/>
+      <w:bookmarkStart w:id="51" w:name="_Toc43837376"/>
+      <w:bookmarkEnd w:id="50"/>
       <w:r>
         <w:rPr>
           <w:lang w:val="ru-RU"/>
@@ -14673,9 +16176,15 @@
         <w:rPr>
           <w:lang w:val="ru-RU"/>
         </w:rPr>
-        <w:t xml:space="preserve">821) </w:t>
-      </w:r>
-      <w:bookmarkEnd w:id="49"/>
+        <w:t>821)</w:t>
+      </w:r>
+      <w:bookmarkEnd w:id="51"/>
+      <w:r>
+        <w:rPr>
+          <w:lang w:val="ru-RU"/>
+        </w:rPr>
+        <w:t xml:space="preserve"> </w:t>
+      </w:r>
     </w:p>
     <w:p>
       <w:pPr>
@@ -14996,6 +16505,7 @@
         <w:rPr>
           <w:lang w:val="ru-RU"/>
         </w:rPr>
+        <w:lastRenderedPageBreak/>
         <w:t xml:space="preserve">Сохранить значения регистров в энергонезависимой памяти (без немедленной установки). </w:t>
       </w:r>
       <w:proofErr w:type="spellStart"/>
@@ -15348,9 +16858,9 @@
           <w:lang w:val="ru-RU"/>
         </w:rPr>
       </w:pPr>
-      <w:bookmarkStart w:id="50" w:name="_fgzr2pw59tgp" w:colFirst="0" w:colLast="0"/>
-      <w:bookmarkStart w:id="51" w:name="_Toc42433429"/>
-      <w:bookmarkEnd w:id="50"/>
+      <w:bookmarkStart w:id="52" w:name="_fgzr2pw59tgp" w:colFirst="0" w:colLast="0"/>
+      <w:bookmarkStart w:id="53" w:name="_Toc43837377"/>
+      <w:bookmarkEnd w:id="52"/>
       <w:r>
         <w:rPr>
           <w:lang w:val="ru-RU"/>
@@ -15377,6 +16887,7 @@
         </w:rPr>
         <w:t>5356)</w:t>
       </w:r>
+      <w:bookmarkEnd w:id="53"/>
     </w:p>
     <w:p>
       <w:pPr>
@@ -15536,10 +17047,7 @@
             </w:r>
             <w:proofErr w:type="spellEnd"/>
             <w:r>
-              <w:t xml:space="preserve"> регистра</w:t>
-            </w:r>
-            <w:r>
-              <w:t>2</w:t>
+              <w:t xml:space="preserve"> регистра2</w:t>
             </w:r>
           </w:p>
         </w:tc>
@@ -15974,6 +17482,7 @@
           <w:lang w:val="ru-RU"/>
         </w:rPr>
       </w:pPr>
+      <w:bookmarkStart w:id="54" w:name="_Toc43837378"/>
       <w:r>
         <w:rPr>
           <w:lang w:val="ru-RU"/>
@@ -16000,7 +17509,7 @@
         </w:rPr>
         <w:t>5356)</w:t>
       </w:r>
-      <w:bookmarkEnd w:id="51"/>
+      <w:bookmarkEnd w:id="54"/>
     </w:p>
     <w:p>
       <w:pPr>
@@ -16209,7 +17718,6 @@
         <w:rPr>
           <w:lang w:val="ru-RU"/>
         </w:rPr>
-        <w:lastRenderedPageBreak/>
         <w:t xml:space="preserve">Также последовательность </w:t>
       </w:r>
       <w:r>
@@ -16219,6 +17727,7 @@
         <w:t xml:space="preserve">зависит от частоты </w:t>
       </w:r>
       <w:proofErr w:type="spellStart"/>
+      <w:proofErr w:type="gramStart"/>
       <w:r>
         <w:rPr>
           <w:rFonts w:ascii="Times New Roman" w:eastAsia="Times New Roman" w:hAnsi="Times New Roman" w:cs="Times New Roman"/>
@@ -16245,7 +17754,21 @@
         <w:rPr>
           <w:lang w:val="ru-RU"/>
         </w:rPr>
-        <w:t xml:space="preserve">. Последовательность реализована только для частоты  </w:t>
+        <w:t>.</w:t>
+      </w:r>
+      <w:proofErr w:type="gramEnd"/>
+      <w:r>
+        <w:rPr>
+          <w:lang w:val="ru-RU"/>
+        </w:rPr>
+        <w:t xml:space="preserve"> Последовательность реализована только для </w:t>
+      </w:r>
+      <w:proofErr w:type="gramStart"/>
+      <w:r>
+        <w:rPr>
+          <w:lang w:val="ru-RU"/>
+        </w:rPr>
+        <w:t xml:space="preserve">частоты  </w:t>
       </w:r>
       <w:proofErr w:type="spellStart"/>
       <w:r>
@@ -16264,6 +17787,7 @@
         <w:t>PFD</w:t>
       </w:r>
       <w:proofErr w:type="spellEnd"/>
+      <w:proofErr w:type="gramEnd"/>
       <w:r>
         <w:rPr>
           <w:lang w:val="ru-RU"/>
@@ -16828,6 +18352,7 @@
         <w:rPr>
           <w:lang w:val="ru-RU"/>
         </w:rPr>
+        <w:lastRenderedPageBreak/>
         <w:t>Параметры дробные.</w:t>
       </w:r>
     </w:p>
@@ -18507,6 +20032,17 @@
       <w:u w:val="single"/>
     </w:rPr>
   </w:style>
+  <w:style w:type="paragraph" w:styleId="ListParagraph">
+    <w:name w:val="List Paragraph"/>
+    <w:basedOn w:val="Normal"/>
+    <w:uiPriority w:val="34"/>
+    <w:qFormat/>
+    <w:rsid w:val="000222CF"/>
+    <w:pPr>
+      <w:ind w:left="720"/>
+      <w:contextualSpacing/>
+    </w:pPr>
+  </w:style>
 </w:styles>
 </file>
 

</xml_diff>